<commit_message>
dodanie dokumentacji i GDD
</commit_message>
<xml_diff>
--- a/Dokumentacja do gry - projektowanie gier komputerowych.docx
+++ b/Dokumentacja do gry - projektowanie gier komputerowych.docx
@@ -18,13 +18,13 @@
           <w:szCs w:val="18"/>
         </w:rPr>
         <w:drawing>
-          <wp:anchor distT="0" distB="0" distL="114300" distR="114300" simplePos="0" relativeHeight="251658240" behindDoc="0" locked="0" layoutInCell="1" allowOverlap="1" wp14:anchorId="40CFAC1D" wp14:editId="3ED873FD">
+          <wp:anchor distT="0" distB="0" distL="114300" distR="114300" simplePos="0" relativeHeight="251658240" behindDoc="0" locked="0" layoutInCell="1" allowOverlap="1" wp14:anchorId="40CFAC1D" wp14:editId="7A0AB603">
             <wp:simplePos x="0" y="0"/>
             <wp:positionH relativeFrom="margin">
-              <wp:posOffset>-266700</wp:posOffset>
+              <wp:posOffset>-630</wp:posOffset>
             </wp:positionH>
             <wp:positionV relativeFrom="paragraph">
-              <wp:posOffset>-285750</wp:posOffset>
+              <wp:posOffset>-630</wp:posOffset>
             </wp:positionV>
             <wp:extent cx="952503" cy="952503"/>
             <wp:effectExtent l="0" t="0" r="0" b="0"/>
@@ -104,15 +104,6 @@
         </w:rPr>
         <w:t>Uniwersytet Rzeszowski</w:t>
       </w:r>
-      <w:r>
-        <w:rPr>
-          <w:rStyle w:val="eop"/>
-          <w:rFonts w:ascii="Calibri" w:hAnsi="Calibri" w:cs="Calibri"/>
-          <w:sz w:val="40"/>
-          <w:szCs w:val="40"/>
-        </w:rPr>
-        <w:t> </w:t>
-      </w:r>
     </w:p>
     <w:p>
       <w:pPr>
@@ -273,31 +264,7 @@
           <w:sz w:val="48"/>
           <w:szCs w:val="48"/>
         </w:rPr>
-        <w:t xml:space="preserve">The </w:t>
-      </w:r>
-      <w:proofErr w:type="spellStart"/>
-      <w:r>
-        <w:rPr>
-          <w:rStyle w:val="normaltextrun"/>
-          <w:rFonts w:ascii="Calibri" w:hAnsi="Calibri" w:cs="Calibri"/>
-          <w:b/>
-          <w:bCs/>
-          <w:sz w:val="48"/>
-          <w:szCs w:val="48"/>
-        </w:rPr>
-        <w:t>Breakable</w:t>
-      </w:r>
-      <w:proofErr w:type="spellEnd"/>
-      <w:r>
-        <w:rPr>
-          <w:rStyle w:val="normaltextrun"/>
-          <w:rFonts w:ascii="Calibri" w:hAnsi="Calibri" w:cs="Calibri"/>
-          <w:b/>
-          <w:bCs/>
-          <w:sz w:val="48"/>
-          <w:szCs w:val="48"/>
-        </w:rPr>
-        <w:t xml:space="preserve"> Knight</w:t>
+        <w:t>The Breakable Knight</w:t>
       </w:r>
     </w:p>
     <w:p>
@@ -393,7 +360,7 @@
           <w:sz w:val="36"/>
           <w:szCs w:val="36"/>
         </w:rPr>
-        <w:t>Dusza Kacper</w:t>
+        <w:t>Radosław Cebula</w:t>
       </w:r>
       <w:r>
         <w:rPr>
@@ -415,7 +382,7 @@
           <w:sz w:val="36"/>
           <w:szCs w:val="36"/>
         </w:rPr>
-        <w:t>131427</w:t>
+        <w:t>131413</w:t>
       </w:r>
     </w:p>
     <w:p>
@@ -434,29 +401,7 @@
           <w:sz w:val="36"/>
           <w:szCs w:val="36"/>
         </w:rPr>
-        <w:t>Cebula Radosław</w:t>
-      </w:r>
-      <w:r>
-        <w:rPr>
-          <w:rStyle w:val="normaltextrun"/>
-          <w:rFonts w:ascii="Calibri" w:hAnsi="Calibri" w:cs="Calibri"/>
-          <w:b/>
-          <w:bCs/>
-          <w:sz w:val="36"/>
-          <w:szCs w:val="36"/>
-        </w:rPr>
-        <w:t>, 1314</w:t>
-      </w:r>
-      <w:r>
-        <w:rPr>
-          <w:rStyle w:val="normaltextrun"/>
-          <w:rFonts w:ascii="Calibri" w:hAnsi="Calibri" w:cs="Calibri"/>
-          <w:b/>
-          <w:bCs/>
-          <w:sz w:val="36"/>
-          <w:szCs w:val="36"/>
-        </w:rPr>
-        <w:t>13</w:t>
+        <w:t>Kacper Dusza, 131427</w:t>
       </w:r>
     </w:p>
     <w:p>
@@ -466,6 +411,185 @@
         <w:jc w:val="center"/>
         <w:textAlignment w:val="baseline"/>
       </w:pPr>
+      <w:r>
+        <w:rPr>
+          <w:rStyle w:val="eop"/>
+          <w:rFonts w:ascii="Calibri" w:hAnsi="Calibri" w:cs="Calibri"/>
+          <w:sz w:val="32"/>
+          <w:szCs w:val="32"/>
+        </w:rPr>
+        <w:t>informatyka, semestr V</w:t>
+      </w:r>
+    </w:p>
+    <w:p>
+      <w:pPr>
+        <w:pStyle w:val="paragraph"/>
+        <w:spacing w:before="0" w:after="0"/>
+        <w:textAlignment w:val="baseline"/>
+      </w:pPr>
+      <w:r>
+        <w:rPr>
+          <w:rStyle w:val="eop"/>
+          <w:rFonts w:ascii="Calibri" w:hAnsi="Calibri" w:cs="Calibri"/>
+        </w:rPr>
+        <w:t> </w:t>
+      </w:r>
+    </w:p>
+    <w:p>
+      <w:pPr>
+        <w:pStyle w:val="paragraph"/>
+        <w:spacing w:before="0" w:after="0"/>
+        <w:textAlignment w:val="baseline"/>
+      </w:pPr>
+      <w:r>
+        <w:rPr>
+          <w:rStyle w:val="eop"/>
+          <w:rFonts w:ascii="Calibri" w:hAnsi="Calibri" w:cs="Calibri"/>
+          <w:sz w:val="20"/>
+          <w:szCs w:val="20"/>
+        </w:rPr>
+        <w:t> </w:t>
+      </w:r>
+    </w:p>
+    <w:p>
+      <w:pPr>
+        <w:pStyle w:val="paragraph"/>
+        <w:spacing w:before="0" w:after="0"/>
+        <w:textAlignment w:val="baseline"/>
+      </w:pPr>
+    </w:p>
+    <w:p>
+      <w:pPr>
+        <w:pStyle w:val="paragraph"/>
+        <w:spacing w:before="0" w:after="0"/>
+        <w:textAlignment w:val="baseline"/>
+      </w:pPr>
+    </w:p>
+    <w:p>
+      <w:pPr>
+        <w:pStyle w:val="paragraph"/>
+        <w:spacing w:before="0" w:after="0"/>
+        <w:textAlignment w:val="baseline"/>
+      </w:pPr>
+    </w:p>
+    <w:p>
+      <w:pPr>
+        <w:pStyle w:val="paragraph"/>
+        <w:spacing w:before="0" w:after="0"/>
+        <w:textAlignment w:val="baseline"/>
+      </w:pPr>
+    </w:p>
+    <w:p>
+      <w:pPr>
+        <w:pStyle w:val="paragraph"/>
+        <w:spacing w:before="0" w:after="0"/>
+        <w:textAlignment w:val="baseline"/>
+      </w:pPr>
+    </w:p>
+    <w:p>
+      <w:pPr>
+        <w:pStyle w:val="paragraph"/>
+        <w:spacing w:before="0" w:after="0"/>
+        <w:textAlignment w:val="baseline"/>
+      </w:pPr>
+    </w:p>
+    <w:p>
+      <w:pPr>
+        <w:pStyle w:val="paragraph"/>
+        <w:spacing w:before="0" w:after="0"/>
+        <w:textAlignment w:val="baseline"/>
+      </w:pPr>
+    </w:p>
+    <w:p>
+      <w:pPr>
+        <w:pStyle w:val="paragraph"/>
+        <w:spacing w:before="0" w:after="0"/>
+        <w:textAlignment w:val="baseline"/>
+      </w:pPr>
+    </w:p>
+    <w:p>
+      <w:pPr>
+        <w:pStyle w:val="paragraph"/>
+        <w:spacing w:before="0" w:after="0"/>
+        <w:textAlignment w:val="baseline"/>
+      </w:pPr>
+    </w:p>
+    <w:p>
+      <w:pPr>
+        <w:pStyle w:val="paragraph"/>
+        <w:spacing w:before="0" w:after="0"/>
+        <w:textAlignment w:val="baseline"/>
+      </w:pPr>
+    </w:p>
+    <w:p>
+      <w:pPr>
+        <w:pStyle w:val="paragraph"/>
+        <w:spacing w:before="0" w:after="0"/>
+        <w:textAlignment w:val="baseline"/>
+      </w:pPr>
+    </w:p>
+    <w:p>
+      <w:pPr>
+        <w:pStyle w:val="paragraph"/>
+        <w:spacing w:before="0" w:after="0"/>
+        <w:textAlignment w:val="baseline"/>
+      </w:pPr>
+    </w:p>
+    <w:p>
+      <w:pPr>
+        <w:pStyle w:val="paragraph"/>
+        <w:spacing w:before="0" w:after="0"/>
+        <w:textAlignment w:val="baseline"/>
+      </w:pPr>
+    </w:p>
+    <w:p>
+      <w:pPr>
+        <w:pStyle w:val="paragraph"/>
+        <w:spacing w:before="0" w:after="0"/>
+        <w:textAlignment w:val="baseline"/>
+      </w:pPr>
+    </w:p>
+    <w:p>
+      <w:pPr>
+        <w:pStyle w:val="paragraph"/>
+        <w:spacing w:before="0" w:after="0"/>
+        <w:textAlignment w:val="baseline"/>
+      </w:pPr>
+    </w:p>
+    <w:p>
+      <w:pPr>
+        <w:pStyle w:val="paragraph"/>
+        <w:spacing w:before="0" w:after="0"/>
+        <w:textAlignment w:val="baseline"/>
+      </w:pPr>
+    </w:p>
+    <w:p>
+      <w:pPr>
+        <w:pStyle w:val="paragraph"/>
+        <w:spacing w:before="0" w:after="0"/>
+        <w:textAlignment w:val="baseline"/>
+        <w:rPr>
+          <w:rFonts w:ascii="Segoe UI" w:hAnsi="Segoe UI" w:cs="Segoe UI"/>
+          <w:sz w:val="18"/>
+          <w:szCs w:val="18"/>
+        </w:rPr>
+      </w:pPr>
+    </w:p>
+    <w:p>
+      <w:pPr>
+        <w:pStyle w:val="paragraph"/>
+        <w:spacing w:before="0" w:after="0"/>
+        <w:textAlignment w:val="baseline"/>
+      </w:pPr>
+      <w:r>
+        <w:rPr>
+          <w:rStyle w:val="eop"/>
+          <w:rFonts w:ascii="Calibri" w:hAnsi="Calibri" w:cs="Calibri"/>
+          <w:sz w:val="20"/>
+          <w:szCs w:val="20"/>
+        </w:rPr>
+        <w:t> </w:t>
+      </w:r>
     </w:p>
     <w:p>
       <w:pPr>
@@ -476,180 +600,21 @@
       </w:pPr>
       <w:r>
         <w:rPr>
+          <w:rStyle w:val="normaltextrun"/>
+          <w:rFonts w:ascii="Calibri" w:hAnsi="Calibri" w:cs="Calibri"/>
+          <w:b/>
+          <w:bCs/>
+          <w:sz w:val="28"/>
+          <w:szCs w:val="28"/>
+        </w:rPr>
+        <w:t>Prowadzący: dr inż. Wojciech Kozioł</w:t>
+      </w:r>
+      <w:r>
+        <w:rPr>
           <w:rStyle w:val="eop"/>
           <w:rFonts w:ascii="Calibri" w:hAnsi="Calibri" w:cs="Calibri"/>
-          <w:sz w:val="32"/>
-          <w:szCs w:val="32"/>
-        </w:rPr>
-        <w:t>informatyka, semestr VII</w:t>
-      </w:r>
-    </w:p>
-    <w:p>
-      <w:pPr>
-        <w:pStyle w:val="paragraph"/>
-        <w:spacing w:before="0" w:after="0"/>
-        <w:textAlignment w:val="baseline"/>
-      </w:pPr>
-      <w:r>
-        <w:rPr>
-          <w:rStyle w:val="eop"/>
-          <w:rFonts w:ascii="Calibri" w:hAnsi="Calibri" w:cs="Calibri"/>
-        </w:rPr>
-        <w:t> </w:t>
-      </w:r>
-    </w:p>
-    <w:p>
-      <w:pPr>
-        <w:pStyle w:val="paragraph"/>
-        <w:spacing w:before="0" w:after="0"/>
-        <w:textAlignment w:val="baseline"/>
-      </w:pPr>
-      <w:r>
-        <w:rPr>
-          <w:rStyle w:val="eop"/>
-          <w:rFonts w:ascii="Calibri" w:hAnsi="Calibri" w:cs="Calibri"/>
-          <w:sz w:val="20"/>
-          <w:szCs w:val="20"/>
-        </w:rPr>
-        <w:t> </w:t>
-      </w:r>
-    </w:p>
-    <w:p>
-      <w:pPr>
-        <w:pStyle w:val="paragraph"/>
-        <w:spacing w:before="0" w:after="0"/>
-        <w:textAlignment w:val="baseline"/>
-      </w:pPr>
-    </w:p>
-    <w:p>
-      <w:pPr>
-        <w:pStyle w:val="paragraph"/>
-        <w:spacing w:before="0" w:after="0"/>
-        <w:textAlignment w:val="baseline"/>
-      </w:pPr>
-    </w:p>
-    <w:p>
-      <w:pPr>
-        <w:pStyle w:val="paragraph"/>
-        <w:spacing w:before="0" w:after="0"/>
-        <w:textAlignment w:val="baseline"/>
-      </w:pPr>
-    </w:p>
-    <w:p>
-      <w:pPr>
-        <w:pStyle w:val="paragraph"/>
-        <w:spacing w:before="0" w:after="0"/>
-        <w:textAlignment w:val="baseline"/>
-      </w:pPr>
-    </w:p>
-    <w:p>
-      <w:pPr>
-        <w:pStyle w:val="paragraph"/>
-        <w:spacing w:before="0" w:after="0"/>
-        <w:textAlignment w:val="baseline"/>
-      </w:pPr>
-    </w:p>
-    <w:p>
-      <w:pPr>
-        <w:pStyle w:val="paragraph"/>
-        <w:spacing w:before="0" w:after="0"/>
-        <w:textAlignment w:val="baseline"/>
-      </w:pPr>
-    </w:p>
-    <w:p>
-      <w:pPr>
-        <w:pStyle w:val="paragraph"/>
-        <w:spacing w:before="0" w:after="0"/>
-        <w:textAlignment w:val="baseline"/>
-      </w:pPr>
-    </w:p>
-    <w:p>
-      <w:pPr>
-        <w:pStyle w:val="paragraph"/>
-        <w:spacing w:before="0" w:after="0"/>
-        <w:textAlignment w:val="baseline"/>
-      </w:pPr>
-    </w:p>
-    <w:p>
-      <w:pPr>
-        <w:pStyle w:val="paragraph"/>
-        <w:spacing w:before="0" w:after="0"/>
-        <w:textAlignment w:val="baseline"/>
-      </w:pPr>
-    </w:p>
-    <w:p>
-      <w:pPr>
-        <w:pStyle w:val="paragraph"/>
-        <w:spacing w:before="0" w:after="0"/>
-        <w:textAlignment w:val="baseline"/>
-      </w:pPr>
-    </w:p>
-    <w:p>
-      <w:pPr>
-        <w:pStyle w:val="paragraph"/>
-        <w:spacing w:before="0" w:after="0"/>
-        <w:textAlignment w:val="baseline"/>
-      </w:pPr>
-    </w:p>
-    <w:p>
-      <w:pPr>
-        <w:pStyle w:val="paragraph"/>
-        <w:spacing w:before="0" w:after="0"/>
-        <w:textAlignment w:val="baseline"/>
-      </w:pPr>
-    </w:p>
-    <w:p>
-      <w:pPr>
-        <w:pStyle w:val="paragraph"/>
-        <w:spacing w:before="0" w:after="0"/>
-        <w:textAlignment w:val="baseline"/>
-      </w:pPr>
-    </w:p>
-    <w:p>
-      <w:pPr>
-        <w:pStyle w:val="paragraph"/>
-        <w:spacing w:before="0" w:after="0"/>
-        <w:textAlignment w:val="baseline"/>
-      </w:pPr>
-    </w:p>
-    <w:p>
-      <w:pPr>
-        <w:pStyle w:val="paragraph"/>
-        <w:spacing w:before="0" w:after="0"/>
-        <w:textAlignment w:val="baseline"/>
-      </w:pPr>
-    </w:p>
-    <w:p>
-      <w:pPr>
-        <w:pStyle w:val="paragraph"/>
-        <w:spacing w:before="0" w:after="0"/>
-        <w:textAlignment w:val="baseline"/>
-      </w:pPr>
-    </w:p>
-    <w:p>
-      <w:pPr>
-        <w:pStyle w:val="paragraph"/>
-        <w:spacing w:before="0" w:after="0"/>
-        <w:textAlignment w:val="baseline"/>
-        <w:rPr>
-          <w:rFonts w:ascii="Segoe UI" w:hAnsi="Segoe UI" w:cs="Segoe UI"/>
-          <w:sz w:val="18"/>
-          <w:szCs w:val="18"/>
-        </w:rPr>
-      </w:pPr>
-    </w:p>
-    <w:p>
-      <w:pPr>
-        <w:pStyle w:val="paragraph"/>
-        <w:spacing w:before="0" w:after="0"/>
-        <w:textAlignment w:val="baseline"/>
-      </w:pPr>
-      <w:r>
-        <w:rPr>
-          <w:rStyle w:val="eop"/>
-          <w:rFonts w:ascii="Calibri" w:hAnsi="Calibri" w:cs="Calibri"/>
-          <w:sz w:val="20"/>
-          <w:szCs w:val="20"/>
+          <w:sz w:val="28"/>
+          <w:szCs w:val="28"/>
         </w:rPr>
         <w:t> </w:t>
       </w:r>
@@ -661,6 +626,14 @@
         <w:jc w:val="center"/>
         <w:textAlignment w:val="baseline"/>
       </w:pPr>
+    </w:p>
+    <w:p>
+      <w:pPr>
+        <w:pStyle w:val="paragraph"/>
+        <w:spacing w:before="0" w:after="0"/>
+        <w:jc w:val="center"/>
+        <w:textAlignment w:val="baseline"/>
+      </w:pPr>
       <w:r>
         <w:rPr>
           <w:rStyle w:val="normaltextrun"/>
@@ -670,7 +643,18 @@
           <w:sz w:val="28"/>
           <w:szCs w:val="28"/>
         </w:rPr>
-        <w:t>Prowadzący: dr inż. Wojciech Kozioł</w:t>
+        <w:t>Rzeszów 202</w:t>
+      </w:r>
+      <w:r>
+        <w:rPr>
+          <w:rStyle w:val="normaltextrun"/>
+          <w:rFonts w:ascii="Calibri" w:hAnsi="Calibri" w:cs="Calibri"/>
+          <w:b/>
+          <w:bCs/>
+          <w:sz w:val="28"/>
+          <w:szCs w:val="28"/>
+        </w:rPr>
+        <w:t>6</w:t>
       </w:r>
       <w:r>
         <w:rPr>
@@ -682,63 +666,10 @@
         <w:t> </w:t>
       </w:r>
     </w:p>
-    <w:p>
-      <w:pPr>
-        <w:pStyle w:val="paragraph"/>
-        <w:spacing w:before="0" w:after="0"/>
-        <w:jc w:val="center"/>
-        <w:textAlignment w:val="baseline"/>
-      </w:pPr>
-    </w:p>
-    <w:p>
-      <w:pPr>
-        <w:pStyle w:val="paragraph"/>
-        <w:spacing w:before="0" w:after="0"/>
-        <w:jc w:val="center"/>
-        <w:textAlignment w:val="baseline"/>
-      </w:pPr>
-      <w:r>
-        <w:rPr>
-          <w:rStyle w:val="normaltextrun"/>
-          <w:rFonts w:ascii="Calibri" w:hAnsi="Calibri" w:cs="Calibri"/>
-          <w:b/>
-          <w:bCs/>
-          <w:sz w:val="28"/>
-          <w:szCs w:val="28"/>
-        </w:rPr>
-        <w:t>Rzeszów 202</w:t>
-      </w:r>
-      <w:r>
-        <w:rPr>
-          <w:rStyle w:val="normaltextrun"/>
-          <w:rFonts w:ascii="Calibri" w:hAnsi="Calibri" w:cs="Calibri"/>
-          <w:b/>
-          <w:bCs/>
-          <w:sz w:val="28"/>
-          <w:szCs w:val="28"/>
-        </w:rPr>
-        <w:t>5/6</w:t>
-      </w:r>
-      <w:r>
-        <w:rPr>
-          <w:rStyle w:val="eop"/>
-          <w:rFonts w:ascii="Calibri" w:hAnsi="Calibri" w:cs="Calibri"/>
-          <w:sz w:val="28"/>
-          <w:szCs w:val="28"/>
-        </w:rPr>
-        <w:t> </w:t>
-      </w:r>
-    </w:p>
-    <w:p>
-      <w:pPr>
-        <w:pageBreakBefore/>
-      </w:pPr>
-    </w:p>
     <w:p/>
-    <w:p/>
-    <w:p>
-      <w:pPr>
-        <w:pStyle w:val="Akapitzlist"/>
+    <w:p>
+      <w:pPr>
+        <w:pStyle w:val="ListParagraph"/>
         <w:numPr>
           <w:ilvl w:val="0"/>
           <w:numId w:val="1"/>
@@ -753,85 +684,97 @@
           <w:b/>
           <w:bCs/>
         </w:rPr>
+        <w:lastRenderedPageBreak/>
         <w:t>Tytuł i gatunek gry</w:t>
       </w:r>
     </w:p>
     <w:p>
       <w:pPr>
-        <w:pStyle w:val="Akapitzlist"/>
-        <w:rPr>
-          <w:b/>
-          <w:bCs/>
-        </w:rPr>
-      </w:pPr>
-      <w:r>
-        <w:rPr>
-          <w:b/>
-          <w:bCs/>
-        </w:rPr>
-        <w:t xml:space="preserve">The </w:t>
-      </w:r>
-      <w:proofErr w:type="spellStart"/>
-      <w:r>
-        <w:rPr>
-          <w:b/>
-          <w:bCs/>
-        </w:rPr>
-        <w:t>Breakable</w:t>
-      </w:r>
-      <w:proofErr w:type="spellEnd"/>
-      <w:r>
-        <w:rPr>
-          <w:b/>
-          <w:bCs/>
-        </w:rPr>
-        <w:t xml:space="preserve"> Knight, gra gatunku </w:t>
-      </w:r>
-      <w:proofErr w:type="spellStart"/>
-      <w:r>
-        <w:rPr>
-          <w:b/>
-          <w:bCs/>
-        </w:rPr>
-        <w:t>metroidvania</w:t>
-      </w:r>
-      <w:proofErr w:type="spellEnd"/>
-      <w:r>
-        <w:rPr>
-          <w:b/>
-          <w:bCs/>
-        </w:rPr>
-        <w:t>/</w:t>
-      </w:r>
-      <w:proofErr w:type="spellStart"/>
-      <w:r>
-        <w:rPr>
-          <w:b/>
-          <w:bCs/>
-        </w:rPr>
-        <w:t>platformer</w:t>
-      </w:r>
-      <w:proofErr w:type="spellEnd"/>
-      <w:r>
-        <w:rPr>
-          <w:b/>
-          <w:bCs/>
-        </w:rPr>
-        <w:t xml:space="preserve">. </w:t>
-      </w:r>
-    </w:p>
-    <w:p>
-      <w:pPr>
-        <w:pStyle w:val="Akapitzlist"/>
-        <w:rPr>
-          <w:b/>
-          <w:bCs/>
-        </w:rPr>
-      </w:pPr>
-    </w:p>
-    <w:p>
-      <w:pPr>
-        <w:pStyle w:val="Akapitzlist"/>
+        <w:pStyle w:val="ListParagraph"/>
+        <w:numPr>
+          <w:ilvl w:val="0"/>
+          <w:numId w:val="2"/>
+        </w:numPr>
+        <w:rPr>
+          <w:b/>
+          <w:bCs/>
+        </w:rPr>
+      </w:pPr>
+      <w:r>
+        <w:rPr>
+          <w:b/>
+          <w:bCs/>
+          <w:sz w:val="24"/>
+          <w:szCs w:val="24"/>
+        </w:rPr>
+        <w:t>Tytul:</w:t>
+      </w:r>
+      <w:r>
+        <w:rPr>
+          <w:b/>
+          <w:bCs/>
+        </w:rPr>
+        <w:t xml:space="preserve"> </w:t>
+      </w:r>
+      <w:r>
+        <w:t>The Breakable Knight</w:t>
+      </w:r>
+    </w:p>
+    <w:p>
+      <w:pPr>
+        <w:pStyle w:val="ListParagraph"/>
+        <w:numPr>
+          <w:ilvl w:val="0"/>
+          <w:numId w:val="2"/>
+        </w:numPr>
+        <w:rPr>
+          <w:b/>
+          <w:bCs/>
+        </w:rPr>
+      </w:pPr>
+      <w:r>
+        <w:rPr>
+          <w:b/>
+          <w:bCs/>
+          <w:sz w:val="24"/>
+          <w:szCs w:val="24"/>
+        </w:rPr>
+        <w:t>Gatunek:</w:t>
+      </w:r>
+      <w:r>
+        <w:rPr>
+          <w:b/>
+          <w:bCs/>
+        </w:rPr>
+        <w:t xml:space="preserve"> </w:t>
+      </w:r>
+      <w:r>
+        <w:rPr>
+          <w:b/>
+          <w:bCs/>
+        </w:rPr>
+        <w:t>p</w:t>
+      </w:r>
+      <w:r>
+        <w:t>lat</w:t>
+      </w:r>
+      <w:r>
+        <w:t>formowa/metroidvania</w:t>
+      </w:r>
+    </w:p>
+    <w:p>
+      <w:pPr>
+        <w:pStyle w:val="ListParagraph"/>
+        <w:ind w:left="1440"/>
+        <w:rPr>
+          <w:b/>
+          <w:bCs/>
+        </w:rPr>
+      </w:pPr>
+    </w:p>
+    <w:p>
+      <w:pPr>
+        <w:pStyle w:val="ListParagraph"/>
         <w:numPr>
           <w:ilvl w:val="0"/>
           <w:numId w:val="1"/>
@@ -851,7 +794,7 @@
     </w:p>
     <w:p>
       <w:pPr>
-        <w:pStyle w:val="Akapitzlist"/>
+        <w:pStyle w:val="ListParagraph"/>
       </w:pPr>
       <w:r>
         <w:t>(</w:t>
@@ -859,7 +802,7 @@
     </w:p>
     <w:p>
       <w:pPr>
-        <w:pStyle w:val="Akapitzlist"/>
+        <w:pStyle w:val="ListParagraph"/>
       </w:pPr>
       <w:r>
         <w:t xml:space="preserve">- Ogólny opis gra wraz z scenerią, fabułą, głównym celem gry (celami pobocznymi np. w poszczególnych poziomach) </w:t>
@@ -867,56 +810,141 @@
     </w:p>
     <w:p>
       <w:pPr>
-        <w:pStyle w:val="Akapitzlist"/>
-      </w:pPr>
-      <w:r>
-        <w:t xml:space="preserve">- </w:t>
-      </w:r>
-      <w:r>
-        <w:t>2D</w:t>
-      </w:r>
-    </w:p>
-    <w:p>
-      <w:pPr>
-        <w:pStyle w:val="Akapitzlist"/>
-      </w:pPr>
-      <w:r>
-        <w:t xml:space="preserve">- </w:t>
-      </w:r>
-      <w:proofErr w:type="spellStart"/>
-      <w:r>
-        <w:rPr>
-          <w:b/>
-          <w:bCs/>
-        </w:rPr>
-        <w:t>metroidvania</w:t>
-      </w:r>
-      <w:proofErr w:type="spellEnd"/>
-      <w:r>
-        <w:rPr>
-          <w:b/>
-          <w:bCs/>
-        </w:rPr>
-        <w:t>/</w:t>
-      </w:r>
-      <w:proofErr w:type="spellStart"/>
-      <w:r>
-        <w:rPr>
-          <w:b/>
-          <w:bCs/>
-        </w:rPr>
-        <w:t>platformer</w:t>
-      </w:r>
-      <w:proofErr w:type="spellEnd"/>
-    </w:p>
-    <w:p>
-      <w:pPr>
-        <w:pStyle w:val="Akapitzlist"/>
-      </w:pPr>
-    </w:p>
-    <w:p>
-      <w:pPr>
-        <w:pStyle w:val="Akapitzlist"/>
+        <w:pStyle w:val="ListParagraph"/>
+      </w:pPr>
+      <w:r>
+        <w:t>- Typ gry (2D, 2.5D, 3D)</w:t>
+      </w:r>
+    </w:p>
+    <w:p>
+      <w:pPr>
+        <w:pStyle w:val="ListParagraph"/>
+      </w:pPr>
+      <w:r>
+        <w:t>- Gatunek i gry ( np. platformowa, przygodowa, fabularna, zręcznościowa, symulacyjna, sportowa, strategiczna, RPG).</w:t>
+      </w:r>
+    </w:p>
+    <w:p>
+      <w:pPr>
+        <w:pStyle w:val="ListParagraph"/>
+      </w:pPr>
+      <w:r>
+        <w:t>)</w:t>
+      </w:r>
+    </w:p>
+    <w:p>
+      <w:pPr>
+        <w:pStyle w:val="ListParagraph"/>
+      </w:pPr>
+    </w:p>
+    <w:p>
+      <w:pPr>
+        <w:pStyle w:val="ListParagraph"/>
+        <w:numPr>
+          <w:ilvl w:val="0"/>
+          <w:numId w:val="3"/>
+        </w:numPr>
+      </w:pPr>
+      <w:r>
+        <w:rPr>
+          <w:b/>
+          <w:bCs/>
+          <w:sz w:val="24"/>
+          <w:szCs w:val="24"/>
+        </w:rPr>
+        <w:t>Opis i sceneria:</w:t>
+      </w:r>
+      <w:r>
+        <w:t xml:space="preserve"> Gracz wciela się w postać rycerza przemierzającego zamkową kraię przejętą przez złęgo króla. Sceneria łączy polany przed zamkiem, podniebne krainy oraz arene walki z bossem przed samym zakmiem.</w:t>
+      </w:r>
+    </w:p>
+    <w:p>
+      <w:pPr>
+        <w:pStyle w:val="ListParagraph"/>
+        <w:numPr>
+          <w:ilvl w:val="0"/>
+          <w:numId w:val="3"/>
+        </w:numPr>
+      </w:pPr>
+      <w:r>
+        <w:rPr>
+          <w:b/>
+          <w:bCs/>
+          <w:sz w:val="24"/>
+          <w:szCs w:val="24"/>
+        </w:rPr>
+        <w:t>Fabuła:</w:t>
+      </w:r>
+      <w:r>
+        <w:t xml:space="preserve"> Rycerz musi odzyskać swoją potęgę wyzwalając krainę spod rąk uzurpatora, zbierając rozproszone elementy legendarnego rynsztunku – złoty miecz oraz hełmy. Przeszkodą są mroczni magowie, którzy strzegą przejść i skarbów oraz sam król na końcu.</w:t>
+      </w:r>
+    </w:p>
+    <w:p>
+      <w:pPr>
+        <w:pStyle w:val="ListParagraph"/>
+        <w:numPr>
+          <w:ilvl w:val="0"/>
+          <w:numId w:val="3"/>
+        </w:numPr>
+      </w:pPr>
+      <w:r>
+        <w:rPr>
+          <w:b/>
+          <w:bCs/>
+          <w:sz w:val="24"/>
+          <w:szCs w:val="24"/>
+        </w:rPr>
+        <w:t>Cel główny:</w:t>
+      </w:r>
+      <w:r>
+        <w:rPr>
+          <w:sz w:val="24"/>
+          <w:szCs w:val="24"/>
+        </w:rPr>
+        <w:t xml:space="preserve"> </w:t>
+      </w:r>
+      <w:r>
+        <w:t xml:space="preserve">Eksploracja świata i </w:t>
+      </w:r>
+      <w:r>
+        <w:t>pokonanie wszsytkych wrogów nie dając się zabić</w:t>
+      </w:r>
+      <w:r>
+        <w:t>.</w:t>
+      </w:r>
+    </w:p>
+    <w:p>
+      <w:pPr>
+        <w:pStyle w:val="ListParagraph"/>
+        <w:numPr>
+          <w:ilvl w:val="0"/>
+          <w:numId w:val="3"/>
+        </w:numPr>
+      </w:pPr>
+      <w:r>
+        <w:rPr>
+          <w:b/>
+          <w:bCs/>
+          <w:sz w:val="24"/>
+          <w:szCs w:val="24"/>
+        </w:rPr>
+        <w:t>Typ gry:</w:t>
+      </w:r>
+      <w:r>
+        <w:t xml:space="preserve"> 2D</w:t>
+      </w:r>
+      <w:r>
+        <w:t>.</w:t>
+      </w:r>
+    </w:p>
+    <w:p>
+      <w:pPr>
+        <w:pStyle w:val="ListParagraph"/>
+      </w:pPr>
+    </w:p>
+    <w:p>
+      <w:pPr>
+        <w:pStyle w:val="ListParagraph"/>
         <w:numPr>
           <w:ilvl w:val="0"/>
           <w:numId w:val="1"/>
@@ -936,52 +964,236 @@
     </w:p>
     <w:p>
       <w:pPr>
-        <w:pStyle w:val="Akapitzlist"/>
-      </w:pPr>
-      <w:r>
-        <w:t xml:space="preserve">(Krótki opis technologii użytych przy realizacji gry tj. środowisko, w którym utworzono grę, dodatkowe narzędzia do tworzenie grafiki 2D i 3D, dźwięków i inne. Należy wymienić również do jakich celów były używane. Narzędzia dodatkowe –  należy opisać jeśli faktycznie były użyte przy tworzeniu gry. ) (np. Unity, Godot, </w:t>
-      </w:r>
-      <w:proofErr w:type="spellStart"/>
-      <w:r>
-        <w:t>Unreal</w:t>
-      </w:r>
-      <w:proofErr w:type="spellEnd"/>
+        <w:pStyle w:val="ListParagraph"/>
+      </w:pPr>
+      <w:r>
+        <w:t>(Krótki opis technologii użytych przy realizacji gry tj. środowisko, w którym utworzono grę, dodatkowe narzędzia do tworzenie grafiki 2D i 3D, dźwięków i inne. Należy wymienić również do jakich celów były używane. Narzędzia dodatkowe –  należy opisać jeśli faktycznie były użyte przy tworzeniu gry. ) (np. Unity, Godot, Unreal, Blender, Gimp, Audacity itp.)</w:t>
+      </w:r>
+    </w:p>
+    <w:p>
+      <w:pPr>
+        <w:pStyle w:val="ListParagraph"/>
+      </w:pPr>
+    </w:p>
+    <w:p>
+      <w:pPr>
+        <w:pStyle w:val="ListParagraph"/>
+      </w:pPr>
+      <w:r>
+        <w:t>Przy tworzeniu projektu wykorzystano narzędzi</w:t>
+      </w:r>
+      <w:r>
+        <w:t>a</w:t>
+      </w:r>
+      <w:r>
+        <w:t xml:space="preserve"> programistyczn</w:t>
+      </w:r>
+      <w:r>
+        <w:t>e</w:t>
+      </w:r>
+      <w:r>
+        <w:t xml:space="preserve"> oraz graficzn</w:t>
+      </w:r>
+      <w:r>
+        <w:t>e</w:t>
+      </w:r>
+      <w:r>
+        <w:t>, które pozwoliły na uzyskanie spójnej estetyki pixel-art.</w:t>
+      </w:r>
+    </w:p>
+    <w:p>
+      <w:pPr>
+        <w:pStyle w:val="ListParagraph"/>
+      </w:pPr>
+    </w:p>
+    <w:p>
+      <w:pPr>
+        <w:pStyle w:val="ListParagraph"/>
+        <w:rPr>
+          <w:b/>
+          <w:bCs/>
+        </w:rPr>
+      </w:pPr>
+      <w:r>
+        <w:rPr>
+          <w:b/>
+          <w:bCs/>
+        </w:rPr>
+        <w:t>Główne środowiska programistyczne</w:t>
+      </w:r>
+    </w:p>
+    <w:p>
+      <w:pPr>
+        <w:pStyle w:val="ListParagraph"/>
+        <w:numPr>
+          <w:ilvl w:val="0"/>
+          <w:numId w:val="4"/>
+        </w:numPr>
+      </w:pPr>
+      <w:r>
+        <w:rPr>
+          <w:b/>
+          <w:bCs/>
+        </w:rPr>
+        <w:t>Unity (Wersja 2D):</w:t>
+      </w:r>
+      <w:r>
+        <w:t xml:space="preserve"> Główny silnik gry. Został wykorzystany do zarządzania fizyką świata (RigidBody2D), renderowania grafiki w stałej rozdzielczości pikseli oraz budowania hierarchii scen takich jak „Polany” czy „Niebo”.</w:t>
+      </w:r>
+    </w:p>
+    <w:p>
+      <w:pPr>
+        <w:pStyle w:val="ListParagraph"/>
+        <w:numPr>
+          <w:ilvl w:val="0"/>
+          <w:numId w:val="4"/>
+        </w:numPr>
+      </w:pPr>
+      <w:r>
+        <w:rPr>
+          <w:b/>
+          <w:bCs/>
+        </w:rPr>
+        <w:t>Visual Studio:</w:t>
+      </w:r>
+      <w:r>
+        <w:t xml:space="preserve"> Zewnętrzn</w:t>
+      </w:r>
+      <w:r>
+        <w:t>y</w:t>
+      </w:r>
+      <w:r>
+        <w:t xml:space="preserve"> edytor kodu użyt</w:t>
+      </w:r>
+      <w:r>
+        <w:t>y</w:t>
+      </w:r>
+      <w:r>
+        <w:t xml:space="preserve"> do pisania skryptów w języku C#. W ty</w:t>
+      </w:r>
+      <w:r>
+        <w:t>m</w:t>
+      </w:r>
+      <w:r>
+        <w:t xml:space="preserve"> środowisk</w:t>
+      </w:r>
+      <w:r>
+        <w:t>u</w:t>
+      </w:r>
+      <w:r>
+        <w:t xml:space="preserve"> opracowano kluczowe systemy, takie jak</w:t>
+      </w:r>
+      <w:r>
+        <w:t xml:space="preserve"> </w:t>
+      </w:r>
+      <w:r>
+        <w:rPr>
+          <w:b/>
+          <w:bCs/>
+        </w:rPr>
+        <w:t>PlayerHelath</w:t>
+      </w:r>
       <w:r>
         <w:t xml:space="preserve">, </w:t>
       </w:r>
-      <w:proofErr w:type="spellStart"/>
-      <w:r>
-        <w:t>Blender</w:t>
-      </w:r>
-      <w:proofErr w:type="spellEnd"/>
-      <w:r>
-        <w:t xml:space="preserve">, </w:t>
-      </w:r>
-      <w:proofErr w:type="spellStart"/>
-      <w:r>
+      <w:r>
+        <w:rPr>
+          <w:b/>
+          <w:bCs/>
+        </w:rPr>
+        <w:t>PlayerMovement</w:t>
+      </w:r>
+      <w:r>
+        <w:t xml:space="preserve"> czy </w:t>
+      </w:r>
+      <w:r>
+        <w:rPr>
+          <w:b/>
+          <w:bCs/>
+        </w:rPr>
+        <w:t>BanditAI</w:t>
+      </w:r>
+      <w:r>
+        <w:t>.</w:t>
+      </w:r>
+    </w:p>
+    <w:p>
+      <w:pPr>
+        <w:ind w:left="708"/>
+        <w:rPr>
+          <w:b/>
+          <w:bCs/>
+        </w:rPr>
+      </w:pPr>
+      <w:r>
+        <w:rPr>
+          <w:b/>
+          <w:bCs/>
+        </w:rPr>
+        <w:t>Dodatkowe narzędzia:</w:t>
+      </w:r>
+    </w:p>
+    <w:p>
+      <w:pPr>
+        <w:pStyle w:val="ListParagraph"/>
+        <w:numPr>
+          <w:ilvl w:val="0"/>
+          <w:numId w:val="5"/>
+        </w:numPr>
+        <w:rPr>
+          <w:b/>
+          <w:bCs/>
+        </w:rPr>
+      </w:pPr>
+      <w:r>
+        <w:rPr>
+          <w:b/>
+          <w:bCs/>
+        </w:rPr>
         <w:t>Gimp</w:t>
       </w:r>
-      <w:proofErr w:type="spellEnd"/>
-      <w:r>
-        <w:t xml:space="preserve">, </w:t>
-      </w:r>
-      <w:proofErr w:type="spellStart"/>
-      <w:r>
-        <w:t>Audacity</w:t>
-      </w:r>
-      <w:proofErr w:type="spellEnd"/>
-      <w:r>
-        <w:t xml:space="preserve"> itp.)</w:t>
-      </w:r>
-    </w:p>
-    <w:p>
-      <w:pPr>
-        <w:pStyle w:val="Akapitzlist"/>
-      </w:pPr>
-    </w:p>
-    <w:p>
-      <w:pPr>
-        <w:pStyle w:val="Akapitzlist"/>
+      <w:r>
+        <w:rPr>
+          <w:b/>
+          <w:bCs/>
+        </w:rPr>
+        <w:t xml:space="preserve">: </w:t>
+      </w:r>
+      <w:r>
+        <w:t>program użyty do ręcznego poprawiania lub wycinania grafik uzytych w projekcie takich jak ikony HP czy platformy.</w:t>
+      </w:r>
+    </w:p>
+    <w:p>
+      <w:pPr>
+        <w:pStyle w:val="ListParagraph"/>
+        <w:numPr>
+          <w:ilvl w:val="0"/>
+          <w:numId w:val="5"/>
+        </w:numPr>
+        <w:rPr>
+          <w:b/>
+          <w:bCs/>
+        </w:rPr>
+      </w:pPr>
+      <w:r>
+        <w:rPr>
+          <w:b/>
+          <w:bCs/>
+        </w:rPr>
+        <w:t xml:space="preserve">Perplexity: </w:t>
+      </w:r>
+      <w:r>
+        <w:t>użyty do generowania assetów(tła, platformy, ikony hełmów, miecza).</w:t>
+      </w:r>
+    </w:p>
+    <w:p>
+      <w:pPr>
+        <w:pStyle w:val="ListParagraph"/>
+      </w:pPr>
+    </w:p>
+    <w:p>
+      <w:pPr>
+        <w:pStyle w:val="ListParagraph"/>
         <w:numPr>
           <w:ilvl w:val="0"/>
           <w:numId w:val="1"/>
@@ -1001,20 +1213,37 @@
     </w:p>
     <w:p>
       <w:pPr>
-        <w:ind w:left="708"/>
-      </w:pPr>
-      <w:r>
-        <w:t>Główną grupą docelową gry jest młodzież i młodzi dorosłych, jednak gra będzie umilała czas wszystkim grupom wiekowym</w:t>
-      </w:r>
-    </w:p>
-    <w:p>
-      <w:pPr>
-        <w:pStyle w:val="Akapitzlist"/>
-      </w:pPr>
-    </w:p>
-    <w:p>
-      <w:pPr>
-        <w:pStyle w:val="Akapitzlist"/>
+        <w:pStyle w:val="ListParagraph"/>
+      </w:pPr>
+      <w:r>
+        <w:t>(np. dzieci, młodzież, dorośli, osoby starsze, wszyscy)</w:t>
+      </w:r>
+    </w:p>
+    <w:p>
+      <w:pPr>
+        <w:pStyle w:val="ListParagraph"/>
+      </w:pPr>
+    </w:p>
+    <w:p>
+      <w:pPr>
+        <w:pStyle w:val="ListParagraph"/>
+      </w:pPr>
+      <w:r>
+        <w:lastRenderedPageBreak/>
+        <w:t xml:space="preserve">Gra kierowana jest do mężczyzn w wieku 16-65 lat </w:t>
+      </w:r>
+      <w:r>
+        <w:t>którzy są fanami gier pixel artowych.</w:t>
+      </w:r>
+    </w:p>
+    <w:p>
+      <w:pPr>
+        <w:pStyle w:val="ListParagraph"/>
+      </w:pPr>
+    </w:p>
+    <w:p>
+      <w:pPr>
+        <w:pStyle w:val="ListParagraph"/>
         <w:numPr>
           <w:ilvl w:val="0"/>
           <w:numId w:val="1"/>
@@ -1034,36 +1263,249 @@
     </w:p>
     <w:p>
       <w:pPr>
-        <w:pStyle w:val="Akapitzlist"/>
-      </w:pPr>
-      <w:r>
-        <w:t xml:space="preserve">(Opis – prezentacja elementów, z których składa się gra tj. </w:t>
-      </w:r>
-      <w:proofErr w:type="spellStart"/>
-      <w:r>
-        <w:t>assety</w:t>
-      </w:r>
-      <w:proofErr w:type="spellEnd"/>
-      <w:r>
-        <w:t xml:space="preserve">, w tym grafiki, 2D i 3D, animacje,  dźwięki i inne. Opis np. w formie tabelki ma uwzględniać podział na elementy stworzone przez siebie i zaimportowane itp. z </w:t>
-      </w:r>
-      <w:proofErr w:type="spellStart"/>
-      <w:r>
-        <w:t>AssetStore</w:t>
-      </w:r>
-      <w:proofErr w:type="spellEnd"/>
-      <w:r>
-        <w:t>. W przypadku elementów zaimportowanych należy podać źródło, natomiast w przypadku własnych podać narzędzie, w którym zostały utworzone – z listy narzędzi opisanych w pkt. 3.</w:t>
-      </w:r>
-    </w:p>
-    <w:p>
-      <w:pPr>
-        <w:pStyle w:val="Akapitzlist"/>
-      </w:pPr>
-    </w:p>
-    <w:p>
-      <w:pPr>
-        <w:pStyle w:val="Akapitzlist"/>
+        <w:pStyle w:val="ListParagraph"/>
+      </w:pPr>
+      <w:r>
+        <w:t>(Opis – prezentacja elementów, z których składa się gra tj. assety, w tym grafiki, 2D i 3D, animacje,  dźwięki i inne. Opis np. w formie tabelki ma uwzględniać podział na elementy stworzone przez siebie i zaimportowane itp. z AssetStore. W przypadku elementów zaimportowanych należy podać źródło, natomiast w przypadku własnych podać narzędzie, w którym zostały utworzone – z listy narzędzi opisanych w pkt. 3.</w:t>
+      </w:r>
+    </w:p>
+    <w:p>
+      <w:pPr>
+        <w:pStyle w:val="ListParagraph"/>
+      </w:pPr>
+    </w:p>
+    <w:tbl>
+      <w:tblPr>
+        <w:tblStyle w:val="TableGrid"/>
+        <w:tblW w:w="0" w:type="auto"/>
+        <w:tblInd w:w="720" w:type="dxa"/>
+        <w:tblLook w:val="04A0" w:firstRow="1" w:lastRow="0" w:firstColumn="1" w:lastColumn="0" w:noHBand="0" w:noVBand="1"/>
+      </w:tblPr>
+      <w:tblGrid>
+        <w:gridCol w:w="2642"/>
+        <w:gridCol w:w="2784"/>
+        <w:gridCol w:w="2916"/>
+      </w:tblGrid>
+      <w:tr>
+        <w:tc>
+          <w:tcPr>
+            <w:tcW w:w="3020" w:type="dxa"/>
+          </w:tcPr>
+          <w:p>
+            <w:pPr>
+              <w:pStyle w:val="ListParagraph"/>
+              <w:ind w:left="0"/>
+            </w:pPr>
+            <w:r>
+              <w:t>Typ elementu</w:t>
+            </w:r>
+          </w:p>
+        </w:tc>
+        <w:tc>
+          <w:tcPr>
+            <w:tcW w:w="3021" w:type="dxa"/>
+          </w:tcPr>
+          <w:p>
+            <w:pPr>
+              <w:pStyle w:val="ListParagraph"/>
+              <w:ind w:left="0"/>
+            </w:pPr>
+            <w:r>
+              <w:t>Opis</w:t>
+            </w:r>
+          </w:p>
+        </w:tc>
+        <w:tc>
+          <w:tcPr>
+            <w:tcW w:w="3021" w:type="dxa"/>
+          </w:tcPr>
+          <w:p>
+            <w:pPr>
+              <w:pStyle w:val="ListParagraph"/>
+              <w:ind w:left="0"/>
+            </w:pPr>
+            <w:r>
+              <w:t>Źródło/ Narzędzie</w:t>
+            </w:r>
+          </w:p>
+        </w:tc>
+      </w:tr>
+      <w:tr>
+        <w:tc>
+          <w:tcPr>
+            <w:tcW w:w="3020" w:type="dxa"/>
+          </w:tcPr>
+          <w:p>
+            <w:pPr>
+              <w:pStyle w:val="ListParagraph"/>
+              <w:ind w:left="0"/>
+            </w:pPr>
+            <w:r>
+              <w:t>Grafika 2D</w:t>
+            </w:r>
+          </w:p>
+        </w:tc>
+        <w:tc>
+          <w:tcPr>
+            <w:tcW w:w="3021" w:type="dxa"/>
+          </w:tcPr>
+          <w:p>
+            <w:pPr>
+              <w:pStyle w:val="ListParagraph"/>
+              <w:ind w:left="0"/>
+            </w:pPr>
+            <w:r>
+              <w:t>tła poziomów, elementy terenu, obiekty interaktywne, HUD</w:t>
+            </w:r>
+          </w:p>
+        </w:tc>
+        <w:tc>
+          <w:tcPr>
+            <w:tcW w:w="3021" w:type="dxa"/>
+          </w:tcPr>
+          <w:p>
+            <w:pPr>
+              <w:pStyle w:val="ListParagraph"/>
+              <w:ind w:left="0"/>
+            </w:pPr>
+            <w:r>
+              <w:t>Perplexity(generowanie)/</w:t>
+            </w:r>
+          </w:p>
+          <w:p>
+            <w:pPr>
+              <w:pStyle w:val="ListParagraph"/>
+              <w:ind w:left="0"/>
+            </w:pPr>
+            <w:r>
+              <w:t>Gimp(obróbka)</w:t>
+            </w:r>
+          </w:p>
+        </w:tc>
+      </w:tr>
+      <w:tr>
+        <w:tc>
+          <w:tcPr>
+            <w:tcW w:w="3020" w:type="dxa"/>
+          </w:tcPr>
+          <w:p>
+            <w:pPr>
+              <w:pStyle w:val="ListParagraph"/>
+              <w:ind w:left="0"/>
+            </w:pPr>
+            <w:r>
+              <w:t>Postacie</w:t>
+            </w:r>
+          </w:p>
+        </w:tc>
+        <w:tc>
+          <w:tcPr>
+            <w:tcW w:w="3021" w:type="dxa"/>
+          </w:tcPr>
+          <w:p>
+            <w:pPr>
+              <w:pStyle w:val="ListParagraph"/>
+              <w:ind w:left="0"/>
+            </w:pPr>
+            <w:r>
+              <w:t>rycerz, magowie, król</w:t>
+            </w:r>
+          </w:p>
+        </w:tc>
+        <w:tc>
+          <w:tcPr>
+            <w:tcW w:w="3021" w:type="dxa"/>
+          </w:tcPr>
+          <w:p>
+            <w:pPr>
+              <w:pStyle w:val="ListParagraph"/>
+              <w:ind w:left="0"/>
+            </w:pPr>
+            <w:r>
+              <w:t>Asset Store</w:t>
+            </w:r>
+          </w:p>
+        </w:tc>
+      </w:tr>
+      <w:tr>
+        <w:tc>
+          <w:tcPr>
+            <w:tcW w:w="3020" w:type="dxa"/>
+          </w:tcPr>
+          <w:p>
+            <w:pPr>
+              <w:pStyle w:val="ListParagraph"/>
+              <w:ind w:left="0"/>
+            </w:pPr>
+            <w:r>
+              <w:t>Skrypty</w:t>
+            </w:r>
+          </w:p>
+        </w:tc>
+        <w:tc>
+          <w:tcPr>
+            <w:tcW w:w="3021" w:type="dxa"/>
+          </w:tcPr>
+          <w:p>
+            <w:pPr>
+              <w:pStyle w:val="ListParagraph"/>
+              <w:ind w:left="0"/>
+            </w:pPr>
+            <w:r>
+              <w:t xml:space="preserve">ruch rycerza i przeciwników, </w:t>
+            </w:r>
+          </w:p>
+          <w:p>
+            <w:pPr>
+              <w:pStyle w:val="ListParagraph"/>
+              <w:ind w:left="0"/>
+            </w:pPr>
+            <w:r>
+              <w:t>HP, UI, GameManager, DialogueManager itp.</w:t>
+            </w:r>
+          </w:p>
+        </w:tc>
+        <w:tc>
+          <w:tcPr>
+            <w:tcW w:w="3021" w:type="dxa"/>
+          </w:tcPr>
+          <w:p>
+            <w:pPr>
+              <w:pStyle w:val="ListParagraph"/>
+              <w:ind w:left="0"/>
+              <w:rPr>
+                <w:lang w:val="en-US"/>
+              </w:rPr>
+            </w:pPr>
+            <w:r>
+              <w:rPr>
+                <w:lang w:val="en-US"/>
+              </w:rPr>
+              <w:t>Visual Studio</w:t>
+            </w:r>
+          </w:p>
+        </w:tc>
+      </w:tr>
+    </w:tbl>
+    <w:p>
+      <w:pPr>
+        <w:pStyle w:val="ListParagraph"/>
+        <w:rPr>
+          <w:lang w:val="en-US"/>
+        </w:rPr>
+      </w:pPr>
+    </w:p>
+    <w:p>
+      <w:pPr>
+        <w:pStyle w:val="ListParagraph"/>
+        <w:rPr>
+          <w:lang w:val="en-US"/>
+        </w:rPr>
+      </w:pPr>
+    </w:p>
+    <w:p>
+      <w:pPr>
+        <w:pStyle w:val="ListParagraph"/>
         <w:numPr>
           <w:ilvl w:val="0"/>
           <w:numId w:val="1"/>
@@ -1083,7 +1525,7 @@
     </w:p>
     <w:p>
       <w:pPr>
-        <w:pStyle w:val="Akapitzlist"/>
+        <w:pStyle w:val="ListParagraph"/>
       </w:pPr>
       <w:r>
         <w:t>(Opisać ile gra ma poziomów i opisać te poziomy razem z odpowiednimi zrzutami ekranu.)</w:t>
@@ -1091,12 +1533,546 @@
     </w:p>
     <w:p>
       <w:pPr>
-        <w:pStyle w:val="Akapitzlist"/>
-      </w:pPr>
-    </w:p>
-    <w:p>
-      <w:pPr>
-        <w:pStyle w:val="Akapitzlist"/>
+        <w:pStyle w:val="ListParagraph"/>
+      </w:pPr>
+    </w:p>
+    <w:p>
+      <w:pPr>
+        <w:pStyle w:val="ListParagraph"/>
+      </w:pPr>
+      <w:r>
+        <w:t>Gra składa się z 6 poziomów, 5 z nich(od sceny startowej do sceny z bossem) przechodzi się liniowo natomiast jeden poziom jest jako poziom ukryty („Niebo”) w jednej ze scen.</w:t>
+      </w:r>
+    </w:p>
+    <w:p>
+      <w:pPr>
+        <w:pStyle w:val="ListParagraph"/>
+      </w:pPr>
+    </w:p>
+    <w:p>
+      <w:pPr>
+        <w:pStyle w:val="ListParagraph"/>
+        <w:numPr>
+          <w:ilvl w:val="0"/>
+          <w:numId w:val="6"/>
+        </w:numPr>
+        <w:rPr>
+          <w:b/>
+          <w:bCs/>
+          <w:sz w:val="24"/>
+          <w:szCs w:val="24"/>
+        </w:rPr>
+      </w:pPr>
+      <w:r>
+        <w:rPr>
+          <w:b/>
+          <w:bCs/>
+          <w:sz w:val="24"/>
+          <w:szCs w:val="24"/>
+        </w:rPr>
+        <w:t>Start_Scene:</w:t>
+      </w:r>
+      <w:r>
+        <w:rPr>
+          <w:b/>
+          <w:bCs/>
+          <w:sz w:val="24"/>
+          <w:szCs w:val="24"/>
+        </w:rPr>
+        <w:t xml:space="preserve"> </w:t>
+      </w:r>
+      <w:r>
+        <w:t>Scena startowa wprowadzająca gracza w świat gry poprzez dialogi prowadzone z bandytą który chcę nam pomóc. Zdobywamy od niego pierwszy hełm na start naszej wyprawy.</w:t>
+      </w:r>
+      <w:r>
+        <w:rPr>
+          <w:noProof/>
+        </w:rPr>
+        <w:t xml:space="preserve"> </w:t>
+      </w:r>
+    </w:p>
+    <w:p>
+      <w:pPr>
+        <w:pStyle w:val="ListParagraph"/>
+        <w:ind w:left="1440"/>
+        <w:rPr>
+          <w:b/>
+          <w:bCs/>
+          <w:sz w:val="24"/>
+          <w:szCs w:val="24"/>
+        </w:rPr>
+      </w:pPr>
+      <w:r>
+        <w:rPr>
+          <w:b/>
+          <w:bCs/>
+          <w:noProof/>
+          <w:sz w:val="24"/>
+          <w:szCs w:val="24"/>
+        </w:rPr>
+        <w:drawing>
+          <wp:inline distT="0" distB="0" distL="0" distR="0" wp14:anchorId="2F6BA063" wp14:editId="4EF4C277">
+            <wp:extent cx="5534797" cy="3105583"/>
+            <wp:effectExtent l="0" t="0" r="8890" b="0"/>
+            <wp:docPr id="659066895" name="Picture 1"/>
+            <wp:cNvGraphicFramePr>
+              <a:graphicFrameLocks xmlns:a="http://schemas.openxmlformats.org/drawingml/2006/main" noChangeAspect="1"/>
+            </wp:cNvGraphicFramePr>
+            <a:graphic xmlns:a="http://schemas.openxmlformats.org/drawingml/2006/main">
+              <a:graphicData uri="http://schemas.openxmlformats.org/drawingml/2006/picture">
+                <pic:pic xmlns:pic="http://schemas.openxmlformats.org/drawingml/2006/picture">
+                  <pic:nvPicPr>
+                    <pic:cNvPr id="659066895" name=""/>
+                    <pic:cNvPicPr/>
+                  </pic:nvPicPr>
+                  <pic:blipFill>
+                    <a:blip r:embed="rId11"/>
+                    <a:stretch>
+                      <a:fillRect/>
+                    </a:stretch>
+                  </pic:blipFill>
+                  <pic:spPr>
+                    <a:xfrm>
+                      <a:off x="0" y="0"/>
+                      <a:ext cx="5534797" cy="3105583"/>
+                    </a:xfrm>
+                    <a:prstGeom prst="rect">
+                      <a:avLst/>
+                    </a:prstGeom>
+                  </pic:spPr>
+                </pic:pic>
+              </a:graphicData>
+            </a:graphic>
+          </wp:inline>
+        </w:drawing>
+      </w:r>
+    </w:p>
+    <w:p>
+      <w:pPr>
+        <w:pStyle w:val="ListParagraph"/>
+        <w:numPr>
+          <w:ilvl w:val="0"/>
+          <w:numId w:val="6"/>
+        </w:numPr>
+        <w:rPr>
+          <w:b/>
+          <w:bCs/>
+          <w:sz w:val="24"/>
+          <w:szCs w:val="24"/>
+        </w:rPr>
+      </w:pPr>
+      <w:r>
+        <w:rPr>
+          <w:b/>
+          <w:bCs/>
+          <w:sz w:val="24"/>
+          <w:szCs w:val="24"/>
+        </w:rPr>
+        <w:t xml:space="preserve">main_scene: </w:t>
+      </w:r>
+      <w:r>
+        <w:t>pierwszy poziom na którym spotykamy pierwszego maga i możemy zdobyc kolejny hełm.</w:t>
+      </w:r>
+    </w:p>
+    <w:p>
+      <w:pPr>
+        <w:pStyle w:val="ListParagraph"/>
+        <w:ind w:left="1440"/>
+        <w:rPr>
+          <w:b/>
+          <w:bCs/>
+          <w:sz w:val="24"/>
+          <w:szCs w:val="24"/>
+        </w:rPr>
+      </w:pPr>
+      <w:r>
+        <w:rPr>
+          <w:b/>
+          <w:bCs/>
+          <w:noProof/>
+          <w:sz w:val="24"/>
+          <w:szCs w:val="24"/>
+        </w:rPr>
+        <w:lastRenderedPageBreak/>
+        <w:drawing>
+          <wp:inline distT="0" distB="0" distL="0" distR="0" wp14:anchorId="7C5EFDD2" wp14:editId="633C4CBC">
+            <wp:extent cx="5525271" cy="3086531"/>
+            <wp:effectExtent l="0" t="0" r="0" b="0"/>
+            <wp:docPr id="1927636135" name="Picture 1"/>
+            <wp:cNvGraphicFramePr>
+              <a:graphicFrameLocks xmlns:a="http://schemas.openxmlformats.org/drawingml/2006/main" noChangeAspect="1"/>
+            </wp:cNvGraphicFramePr>
+            <a:graphic xmlns:a="http://schemas.openxmlformats.org/drawingml/2006/main">
+              <a:graphicData uri="http://schemas.openxmlformats.org/drawingml/2006/picture">
+                <pic:pic xmlns:pic="http://schemas.openxmlformats.org/drawingml/2006/picture">
+                  <pic:nvPicPr>
+                    <pic:cNvPr id="1927636135" name=""/>
+                    <pic:cNvPicPr/>
+                  </pic:nvPicPr>
+                  <pic:blipFill>
+                    <a:blip r:embed="rId12"/>
+                    <a:stretch>
+                      <a:fillRect/>
+                    </a:stretch>
+                  </pic:blipFill>
+                  <pic:spPr>
+                    <a:xfrm>
+                      <a:off x="0" y="0"/>
+                      <a:ext cx="5525271" cy="3086531"/>
+                    </a:xfrm>
+                    <a:prstGeom prst="rect">
+                      <a:avLst/>
+                    </a:prstGeom>
+                  </pic:spPr>
+                </pic:pic>
+              </a:graphicData>
+            </a:graphic>
+          </wp:inline>
+        </w:drawing>
+      </w:r>
+    </w:p>
+    <w:p>
+      <w:pPr>
+        <w:pStyle w:val="ListParagraph"/>
+        <w:numPr>
+          <w:ilvl w:val="0"/>
+          <w:numId w:val="6"/>
+        </w:numPr>
+        <w:rPr>
+          <w:b/>
+          <w:bCs/>
+          <w:sz w:val="24"/>
+          <w:szCs w:val="24"/>
+        </w:rPr>
+      </w:pPr>
+      <w:r>
+        <w:rPr>
+          <w:b/>
+          <w:bCs/>
+          <w:sz w:val="24"/>
+          <w:szCs w:val="24"/>
+        </w:rPr>
+        <w:t xml:space="preserve">Main_Scene1: </w:t>
+      </w:r>
+      <w:r>
+        <w:t>poziom z 2 magami, żeby pokonać drugiego maga i zebrać hełm który strzeże musimy przejść przez pierwszego.</w:t>
+      </w:r>
+    </w:p>
+    <w:p>
+      <w:pPr>
+        <w:pStyle w:val="ListParagraph"/>
+        <w:ind w:left="1440"/>
+        <w:rPr>
+          <w:b/>
+          <w:bCs/>
+          <w:sz w:val="24"/>
+          <w:szCs w:val="24"/>
+        </w:rPr>
+      </w:pPr>
+      <w:r>
+        <w:rPr>
+          <w:b/>
+          <w:bCs/>
+          <w:noProof/>
+          <w:sz w:val="24"/>
+          <w:szCs w:val="24"/>
+        </w:rPr>
+        <w:drawing>
+          <wp:inline distT="0" distB="0" distL="0" distR="0" wp14:anchorId="50ACC963" wp14:editId="0FB6CD62">
+            <wp:extent cx="5525271" cy="3115110"/>
+            <wp:effectExtent l="0" t="0" r="0" b="9525"/>
+            <wp:docPr id="26259007" name="Picture 1"/>
+            <wp:cNvGraphicFramePr>
+              <a:graphicFrameLocks xmlns:a="http://schemas.openxmlformats.org/drawingml/2006/main" noChangeAspect="1"/>
+            </wp:cNvGraphicFramePr>
+            <a:graphic xmlns:a="http://schemas.openxmlformats.org/drawingml/2006/main">
+              <a:graphicData uri="http://schemas.openxmlformats.org/drawingml/2006/picture">
+                <pic:pic xmlns:pic="http://schemas.openxmlformats.org/drawingml/2006/picture">
+                  <pic:nvPicPr>
+                    <pic:cNvPr id="26259007" name=""/>
+                    <pic:cNvPicPr/>
+                  </pic:nvPicPr>
+                  <pic:blipFill>
+                    <a:blip r:embed="rId13"/>
+                    <a:stretch>
+                      <a:fillRect/>
+                    </a:stretch>
+                  </pic:blipFill>
+                  <pic:spPr>
+                    <a:xfrm>
+                      <a:off x="0" y="0"/>
+                      <a:ext cx="5525271" cy="3115110"/>
+                    </a:xfrm>
+                    <a:prstGeom prst="rect">
+                      <a:avLst/>
+                    </a:prstGeom>
+                  </pic:spPr>
+                </pic:pic>
+              </a:graphicData>
+            </a:graphic>
+          </wp:inline>
+        </w:drawing>
+      </w:r>
+    </w:p>
+    <w:p>
+      <w:pPr>
+        <w:pStyle w:val="ListParagraph"/>
+        <w:numPr>
+          <w:ilvl w:val="0"/>
+          <w:numId w:val="6"/>
+        </w:numPr>
+        <w:rPr>
+          <w:b/>
+          <w:bCs/>
+          <w:sz w:val="24"/>
+          <w:szCs w:val="24"/>
+        </w:rPr>
+      </w:pPr>
+      <w:r>
+        <w:rPr>
+          <w:b/>
+          <w:bCs/>
+          <w:sz w:val="24"/>
+          <w:szCs w:val="24"/>
+        </w:rPr>
+        <w:t xml:space="preserve">Main_Scene2: </w:t>
+      </w:r>
+      <w:r>
+        <w:t>poziom z kolejnymi dwoma magami. Mag stojący na górze pilnuje kolejnego hełmu oraz portalu który prowadzi do ukrytego poziomu.</w:t>
+      </w:r>
+    </w:p>
+    <w:p>
+      <w:pPr>
+        <w:pStyle w:val="ListParagraph"/>
+        <w:ind w:left="1440"/>
+        <w:rPr>
+          <w:b/>
+          <w:bCs/>
+          <w:sz w:val="24"/>
+          <w:szCs w:val="24"/>
+        </w:rPr>
+      </w:pPr>
+      <w:r>
+        <w:rPr>
+          <w:b/>
+          <w:bCs/>
+          <w:noProof/>
+          <w:sz w:val="24"/>
+          <w:szCs w:val="24"/>
+        </w:rPr>
+        <w:lastRenderedPageBreak/>
+        <w:drawing>
+          <wp:inline distT="0" distB="0" distL="0" distR="0" wp14:anchorId="590A73ED" wp14:editId="010E2E3B">
+            <wp:extent cx="5534797" cy="3105583"/>
+            <wp:effectExtent l="0" t="0" r="8890" b="0"/>
+            <wp:docPr id="848359681" name="Picture 1"/>
+            <wp:cNvGraphicFramePr>
+              <a:graphicFrameLocks xmlns:a="http://schemas.openxmlformats.org/drawingml/2006/main" noChangeAspect="1"/>
+            </wp:cNvGraphicFramePr>
+            <a:graphic xmlns:a="http://schemas.openxmlformats.org/drawingml/2006/main">
+              <a:graphicData uri="http://schemas.openxmlformats.org/drawingml/2006/picture">
+                <pic:pic xmlns:pic="http://schemas.openxmlformats.org/drawingml/2006/picture">
+                  <pic:nvPicPr>
+                    <pic:cNvPr id="848359681" name=""/>
+                    <pic:cNvPicPr/>
+                  </pic:nvPicPr>
+                  <pic:blipFill>
+                    <a:blip r:embed="rId14"/>
+                    <a:stretch>
+                      <a:fillRect/>
+                    </a:stretch>
+                  </pic:blipFill>
+                  <pic:spPr>
+                    <a:xfrm>
+                      <a:off x="0" y="0"/>
+                      <a:ext cx="5534797" cy="3105583"/>
+                    </a:xfrm>
+                    <a:prstGeom prst="rect">
+                      <a:avLst/>
+                    </a:prstGeom>
+                  </pic:spPr>
+                </pic:pic>
+              </a:graphicData>
+            </a:graphic>
+          </wp:inline>
+        </w:drawing>
+      </w:r>
+    </w:p>
+    <w:p>
+      <w:pPr>
+        <w:pStyle w:val="ListParagraph"/>
+        <w:numPr>
+          <w:ilvl w:val="0"/>
+          <w:numId w:val="6"/>
+        </w:numPr>
+        <w:rPr>
+          <w:b/>
+          <w:bCs/>
+          <w:sz w:val="24"/>
+          <w:szCs w:val="24"/>
+        </w:rPr>
+      </w:pPr>
+      <w:r>
+        <w:rPr>
+          <w:b/>
+          <w:bCs/>
+          <w:sz w:val="24"/>
+          <w:szCs w:val="24"/>
+        </w:rPr>
+        <w:t xml:space="preserve">Main_Scene3: </w:t>
+      </w:r>
+      <w:r>
+        <w:t>(„Niebo”) poziom z jednym magiem, możemy tutaj zdobyć specjalny złoty miecz który podwoi nasze obrażenia na kolejne 5 ataków. Poziom nie ma podłoża, jeśli spadniemy to wracamy do poziomu z którego weszliśmy w portal.</w:t>
+      </w:r>
+    </w:p>
+    <w:p>
+      <w:pPr>
+        <w:pStyle w:val="ListParagraph"/>
+        <w:ind w:left="1440"/>
+        <w:rPr>
+          <w:b/>
+          <w:bCs/>
+          <w:sz w:val="24"/>
+          <w:szCs w:val="24"/>
+        </w:rPr>
+      </w:pPr>
+      <w:r>
+        <w:rPr>
+          <w:b/>
+          <w:bCs/>
+          <w:noProof/>
+          <w:sz w:val="24"/>
+          <w:szCs w:val="24"/>
+        </w:rPr>
+        <w:drawing>
+          <wp:inline distT="0" distB="0" distL="0" distR="0" wp14:anchorId="205A6B2A" wp14:editId="47CDDC9C">
+            <wp:extent cx="5534797" cy="3105583"/>
+            <wp:effectExtent l="0" t="0" r="8890" b="0"/>
+            <wp:docPr id="1133757121" name="Picture 1"/>
+            <wp:cNvGraphicFramePr>
+              <a:graphicFrameLocks xmlns:a="http://schemas.openxmlformats.org/drawingml/2006/main" noChangeAspect="1"/>
+            </wp:cNvGraphicFramePr>
+            <a:graphic xmlns:a="http://schemas.openxmlformats.org/drawingml/2006/main">
+              <a:graphicData uri="http://schemas.openxmlformats.org/drawingml/2006/picture">
+                <pic:pic xmlns:pic="http://schemas.openxmlformats.org/drawingml/2006/picture">
+                  <pic:nvPicPr>
+                    <pic:cNvPr id="1133757121" name=""/>
+                    <pic:cNvPicPr/>
+                  </pic:nvPicPr>
+                  <pic:blipFill>
+                    <a:blip r:embed="rId15"/>
+                    <a:stretch>
+                      <a:fillRect/>
+                    </a:stretch>
+                  </pic:blipFill>
+                  <pic:spPr>
+                    <a:xfrm>
+                      <a:off x="0" y="0"/>
+                      <a:ext cx="5534797" cy="3105583"/>
+                    </a:xfrm>
+                    <a:prstGeom prst="rect">
+                      <a:avLst/>
+                    </a:prstGeom>
+                  </pic:spPr>
+                </pic:pic>
+              </a:graphicData>
+            </a:graphic>
+          </wp:inline>
+        </w:drawing>
+      </w:r>
+    </w:p>
+    <w:p>
+      <w:pPr>
+        <w:pStyle w:val="ListParagraph"/>
+        <w:numPr>
+          <w:ilvl w:val="0"/>
+          <w:numId w:val="6"/>
+        </w:numPr>
+        <w:rPr>
+          <w:b/>
+          <w:bCs/>
+          <w:sz w:val="24"/>
+          <w:szCs w:val="24"/>
+        </w:rPr>
+      </w:pPr>
+      <w:r>
+        <w:rPr>
+          <w:b/>
+          <w:bCs/>
+          <w:sz w:val="24"/>
+          <w:szCs w:val="24"/>
+        </w:rPr>
+        <w:t xml:space="preserve">Boss_Scene: </w:t>
+      </w:r>
+      <w:r>
+        <w:t>Poziom walki z królem. Wywiązuje się na początku krótki dialog między nimi a następnie walka. Możemy tu zebrać jeszcze jeden hełm, ponieważ walka z królem jest inna niż z innymi magami, król posiada kombinację ataków: szybki, szybki, mocny(podwójne obrażenia).</w:t>
+      </w:r>
+    </w:p>
+    <w:p>
+      <w:pPr>
+        <w:pStyle w:val="ListParagraph"/>
+        <w:ind w:left="1440"/>
+        <w:rPr>
+          <w:b/>
+          <w:bCs/>
+          <w:sz w:val="24"/>
+          <w:szCs w:val="24"/>
+        </w:rPr>
+      </w:pPr>
+      <w:r>
+        <w:rPr>
+          <w:b/>
+          <w:bCs/>
+          <w:noProof/>
+          <w:sz w:val="24"/>
+          <w:szCs w:val="24"/>
+        </w:rPr>
+        <w:lastRenderedPageBreak/>
+        <w:drawing>
+          <wp:inline distT="0" distB="0" distL="0" distR="0" wp14:anchorId="6D918FC3" wp14:editId="04451784">
+            <wp:extent cx="5525271" cy="3096057"/>
+            <wp:effectExtent l="0" t="0" r="0" b="9525"/>
+            <wp:docPr id="1408832248" name="Picture 1"/>
+            <wp:cNvGraphicFramePr>
+              <a:graphicFrameLocks xmlns:a="http://schemas.openxmlformats.org/drawingml/2006/main" noChangeAspect="1"/>
+            </wp:cNvGraphicFramePr>
+            <a:graphic xmlns:a="http://schemas.openxmlformats.org/drawingml/2006/main">
+              <a:graphicData uri="http://schemas.openxmlformats.org/drawingml/2006/picture">
+                <pic:pic xmlns:pic="http://schemas.openxmlformats.org/drawingml/2006/picture">
+                  <pic:nvPicPr>
+                    <pic:cNvPr id="1408832248" name=""/>
+                    <pic:cNvPicPr/>
+                  </pic:nvPicPr>
+                  <pic:blipFill>
+                    <a:blip r:embed="rId16"/>
+                    <a:stretch>
+                      <a:fillRect/>
+                    </a:stretch>
+                  </pic:blipFill>
+                  <pic:spPr>
+                    <a:xfrm>
+                      <a:off x="0" y="0"/>
+                      <a:ext cx="5525271" cy="3096057"/>
+                    </a:xfrm>
+                    <a:prstGeom prst="rect">
+                      <a:avLst/>
+                    </a:prstGeom>
+                  </pic:spPr>
+                </pic:pic>
+              </a:graphicData>
+            </a:graphic>
+          </wp:inline>
+        </w:drawing>
+      </w:r>
+    </w:p>
+    <w:p>
+      <w:pPr>
+        <w:pStyle w:val="ListParagraph"/>
+      </w:pPr>
+    </w:p>
+    <w:p>
+      <w:pPr>
+        <w:pStyle w:val="ListParagraph"/>
         <w:numPr>
           <w:ilvl w:val="0"/>
           <w:numId w:val="1"/>
@@ -1116,7 +2092,7 @@
     </w:p>
     <w:p>
       <w:pPr>
-        <w:pStyle w:val="Akapitzlist"/>
+        <w:pStyle w:val="ListParagraph"/>
       </w:pPr>
       <w:r>
         <w:t>(opis struktury projektu gry wraz ze zrzutami ekranu)</w:t>
@@ -1124,7 +2100,7 @@
     </w:p>
     <w:p>
       <w:pPr>
-        <w:pStyle w:val="Akapitzlist"/>
+        <w:pStyle w:val="ListParagraph"/>
       </w:pPr>
       <w:r>
         <w:t>(opis najważniejszych skryptów grze z  zaznaczeniem, że to tylko najważniejsze, takie jak itp. poruszanie się graczem, kolizje, mechanika wrogów i inne – należy wybrać, 2, 3 lub więcej skryptów)</w:t>
@@ -1132,12 +2108,881 @@
     </w:p>
     <w:p>
       <w:pPr>
-        <w:pStyle w:val="Akapitzlist"/>
-      </w:pPr>
-    </w:p>
-    <w:p>
-      <w:pPr>
-        <w:pStyle w:val="Akapitzlist"/>
+        <w:pStyle w:val="ListParagraph"/>
+      </w:pPr>
+    </w:p>
+    <w:p>
+      <w:pPr>
+        <w:pStyle w:val="ListParagraph"/>
+        <w:rPr>
+          <w:b/>
+          <w:bCs/>
+          <w:sz w:val="24"/>
+          <w:szCs w:val="24"/>
+        </w:rPr>
+      </w:pPr>
+      <w:r>
+        <w:rPr>
+          <w:b/>
+          <w:bCs/>
+          <w:sz w:val="24"/>
+          <w:szCs w:val="24"/>
+        </w:rPr>
+        <w:t>Opis NAJWAŻNIEJSZYCH skryptó gry:</w:t>
+      </w:r>
+    </w:p>
+    <w:p>
+      <w:pPr>
+        <w:pStyle w:val="ListParagraph"/>
+        <w:numPr>
+          <w:ilvl w:val="0"/>
+          <w:numId w:val="7"/>
+        </w:numPr>
+        <w:rPr>
+          <w:b/>
+          <w:bCs/>
+        </w:rPr>
+      </w:pPr>
+      <w:r>
+        <w:rPr>
+          <w:b/>
+          <w:bCs/>
+        </w:rPr>
+        <w:t>PlayerMovement</w:t>
+      </w:r>
+      <w:r>
+        <w:rPr>
+          <w:b/>
+          <w:bCs/>
+        </w:rPr>
+        <w:t>(najwazniejsze funkcje)</w:t>
+      </w:r>
+      <w:r>
+        <w:rPr>
+          <w:b/>
+          <w:bCs/>
+        </w:rPr>
+        <w:t>:</w:t>
+      </w:r>
+    </w:p>
+    <w:p>
+      <w:pPr>
+        <w:pStyle w:val="ListParagraph"/>
+        <w:numPr>
+          <w:ilvl w:val="0"/>
+          <w:numId w:val="6"/>
+        </w:numPr>
+      </w:pPr>
+      <w:r>
+        <w:rPr>
+          <w:b/>
+          <w:bCs/>
+          <w:sz w:val="24"/>
+          <w:szCs w:val="24"/>
+        </w:rPr>
+        <w:t>HandleHorizontalMovement():</w:t>
+      </w:r>
+      <w:r>
+        <w:t xml:space="preserve"> Zarządza prędkością poziomą postaci przy użyciu Rigidbody2D oraz steruje przełączaniem animacji biegu.</w:t>
+      </w:r>
+    </w:p>
+    <w:p>
+      <w:pPr>
+        <w:pStyle w:val="ListParagraph"/>
+        <w:ind w:left="1440"/>
+      </w:pPr>
+      <w:r>
+        <w:rPr>
+          <w:noProof/>
+        </w:rPr>
+        <w:drawing>
+          <wp:inline distT="0" distB="0" distL="0" distR="0" wp14:anchorId="78C3114B" wp14:editId="260FF62C">
+            <wp:extent cx="5760720" cy="2684780"/>
+            <wp:effectExtent l="0" t="0" r="0" b="1270"/>
+            <wp:docPr id="1287685034" name="Picture 1"/>
+            <wp:cNvGraphicFramePr>
+              <a:graphicFrameLocks xmlns:a="http://schemas.openxmlformats.org/drawingml/2006/main" noChangeAspect="1"/>
+            </wp:cNvGraphicFramePr>
+            <a:graphic xmlns:a="http://schemas.openxmlformats.org/drawingml/2006/main">
+              <a:graphicData uri="http://schemas.openxmlformats.org/drawingml/2006/picture">
+                <pic:pic xmlns:pic="http://schemas.openxmlformats.org/drawingml/2006/picture">
+                  <pic:nvPicPr>
+                    <pic:cNvPr id="1287685034" name=""/>
+                    <pic:cNvPicPr/>
+                  </pic:nvPicPr>
+                  <pic:blipFill>
+                    <a:blip r:embed="rId17"/>
+                    <a:stretch>
+                      <a:fillRect/>
+                    </a:stretch>
+                  </pic:blipFill>
+                  <pic:spPr>
+                    <a:xfrm>
+                      <a:off x="0" y="0"/>
+                      <a:ext cx="5760720" cy="2684780"/>
+                    </a:xfrm>
+                    <a:prstGeom prst="rect">
+                      <a:avLst/>
+                    </a:prstGeom>
+                  </pic:spPr>
+                </pic:pic>
+              </a:graphicData>
+            </a:graphic>
+          </wp:inline>
+        </w:drawing>
+      </w:r>
+    </w:p>
+    <w:p>
+      <w:pPr>
+        <w:pStyle w:val="ListParagraph"/>
+        <w:numPr>
+          <w:ilvl w:val="0"/>
+          <w:numId w:val="6"/>
+        </w:numPr>
+      </w:pPr>
+      <w:r>
+        <w:rPr>
+          <w:b/>
+          <w:bCs/>
+          <w:sz w:val="24"/>
+          <w:szCs w:val="24"/>
+        </w:rPr>
+        <w:t>HandleJumping():</w:t>
+      </w:r>
+      <w:r>
+        <w:t xml:space="preserve"> Wykorzystuje mechanizm Physics2D.BoxCast do sprawdzania, czy gracz dotyka ziemi przed wykonaniem skoku.</w:t>
+      </w:r>
+    </w:p>
+    <w:p>
+      <w:pPr>
+        <w:pStyle w:val="ListParagraph"/>
+        <w:ind w:left="1440"/>
+      </w:pPr>
+      <w:r>
+        <w:rPr>
+          <w:noProof/>
+        </w:rPr>
+        <w:lastRenderedPageBreak/>
+        <w:drawing>
+          <wp:inline distT="0" distB="0" distL="0" distR="0" wp14:anchorId="0EC30A3C" wp14:editId="654C8E37">
+            <wp:extent cx="5760720" cy="1537335"/>
+            <wp:effectExtent l="0" t="0" r="0" b="5715"/>
+            <wp:docPr id="971972946" name="Picture 1"/>
+            <wp:cNvGraphicFramePr>
+              <a:graphicFrameLocks xmlns:a="http://schemas.openxmlformats.org/drawingml/2006/main" noChangeAspect="1"/>
+            </wp:cNvGraphicFramePr>
+            <a:graphic xmlns:a="http://schemas.openxmlformats.org/drawingml/2006/main">
+              <a:graphicData uri="http://schemas.openxmlformats.org/drawingml/2006/picture">
+                <pic:pic xmlns:pic="http://schemas.openxmlformats.org/drawingml/2006/picture">
+                  <pic:nvPicPr>
+                    <pic:cNvPr id="971972946" name=""/>
+                    <pic:cNvPicPr/>
+                  </pic:nvPicPr>
+                  <pic:blipFill>
+                    <a:blip r:embed="rId18"/>
+                    <a:stretch>
+                      <a:fillRect/>
+                    </a:stretch>
+                  </pic:blipFill>
+                  <pic:spPr>
+                    <a:xfrm>
+                      <a:off x="0" y="0"/>
+                      <a:ext cx="5760720" cy="1537335"/>
+                    </a:xfrm>
+                    <a:prstGeom prst="rect">
+                      <a:avLst/>
+                    </a:prstGeom>
+                  </pic:spPr>
+                </pic:pic>
+              </a:graphicData>
+            </a:graphic>
+          </wp:inline>
+        </w:drawing>
+      </w:r>
+    </w:p>
+    <w:p>
+      <w:pPr>
+        <w:pStyle w:val="ListParagraph"/>
+        <w:numPr>
+          <w:ilvl w:val="0"/>
+          <w:numId w:val="6"/>
+        </w:numPr>
+      </w:pPr>
+      <w:r>
+        <w:rPr>
+          <w:b/>
+          <w:bCs/>
+          <w:sz w:val="24"/>
+          <w:szCs w:val="24"/>
+        </w:rPr>
+        <w:t>Flip():</w:t>
+      </w:r>
+      <w:r>
+        <w:t xml:space="preserve"> Dynamicznie obraca grafikę postaci (SpriteRenderer) oraz punkt ataku (AttackPoint) w zależności od kierunku ruchu.</w:t>
+      </w:r>
+    </w:p>
+    <w:p>
+      <w:pPr>
+        <w:pStyle w:val="ListParagraph"/>
+        <w:ind w:left="1440"/>
+      </w:pPr>
+      <w:r>
+        <w:rPr>
+          <w:noProof/>
+        </w:rPr>
+        <w:drawing>
+          <wp:inline distT="0" distB="0" distL="0" distR="0" wp14:anchorId="362EDDB2" wp14:editId="3EFBB62D">
+            <wp:extent cx="3743847" cy="2610214"/>
+            <wp:effectExtent l="0" t="0" r="9525" b="0"/>
+            <wp:docPr id="906003169" name="Picture 1"/>
+            <wp:cNvGraphicFramePr>
+              <a:graphicFrameLocks xmlns:a="http://schemas.openxmlformats.org/drawingml/2006/main" noChangeAspect="1"/>
+            </wp:cNvGraphicFramePr>
+            <a:graphic xmlns:a="http://schemas.openxmlformats.org/drawingml/2006/main">
+              <a:graphicData uri="http://schemas.openxmlformats.org/drawingml/2006/picture">
+                <pic:pic xmlns:pic="http://schemas.openxmlformats.org/drawingml/2006/picture">
+                  <pic:nvPicPr>
+                    <pic:cNvPr id="906003169" name=""/>
+                    <pic:cNvPicPr/>
+                  </pic:nvPicPr>
+                  <pic:blipFill>
+                    <a:blip r:embed="rId19"/>
+                    <a:stretch>
+                      <a:fillRect/>
+                    </a:stretch>
+                  </pic:blipFill>
+                  <pic:spPr>
+                    <a:xfrm>
+                      <a:off x="0" y="0"/>
+                      <a:ext cx="3743847" cy="2610214"/>
+                    </a:xfrm>
+                    <a:prstGeom prst="rect">
+                      <a:avLst/>
+                    </a:prstGeom>
+                  </pic:spPr>
+                </pic:pic>
+              </a:graphicData>
+            </a:graphic>
+          </wp:inline>
+        </w:drawing>
+      </w:r>
+    </w:p>
+    <w:p>
+      <w:pPr>
+        <w:pStyle w:val="ListParagraph"/>
+        <w:numPr>
+          <w:ilvl w:val="0"/>
+          <w:numId w:val="6"/>
+        </w:numPr>
+      </w:pPr>
+      <w:r>
+        <w:rPr>
+          <w:b/>
+          <w:bCs/>
+          <w:sz w:val="24"/>
+          <w:szCs w:val="24"/>
+        </w:rPr>
+        <w:t>Attack():</w:t>
+      </w:r>
+      <w:r>
+        <w:t xml:space="preserve"> Wykrywa przeciwników w zasięgu za pomocą Physics2D.OverlapCircleAll i nakłada obrażenia, uwzględniając bonusy z posiadanego miecza.</w:t>
+      </w:r>
+    </w:p>
+    <w:p>
+      <w:pPr>
+        <w:pStyle w:val="ListParagraph"/>
+        <w:ind w:left="1440"/>
+      </w:pPr>
+      <w:r>
+        <w:rPr>
+          <w:noProof/>
+        </w:rPr>
+        <w:drawing>
+          <wp:inline distT="0" distB="0" distL="0" distR="0" wp14:anchorId="3495D0AE" wp14:editId="27EE27C5">
+            <wp:extent cx="5760720" cy="2672715"/>
+            <wp:effectExtent l="0" t="0" r="0" b="0"/>
+            <wp:docPr id="991850608" name="Picture 1"/>
+            <wp:cNvGraphicFramePr>
+              <a:graphicFrameLocks xmlns:a="http://schemas.openxmlformats.org/drawingml/2006/main" noChangeAspect="1"/>
+            </wp:cNvGraphicFramePr>
+            <a:graphic xmlns:a="http://schemas.openxmlformats.org/drawingml/2006/main">
+              <a:graphicData uri="http://schemas.openxmlformats.org/drawingml/2006/picture">
+                <pic:pic xmlns:pic="http://schemas.openxmlformats.org/drawingml/2006/picture">
+                  <pic:nvPicPr>
+                    <pic:cNvPr id="991850608" name=""/>
+                    <pic:cNvPicPr/>
+                  </pic:nvPicPr>
+                  <pic:blipFill>
+                    <a:blip r:embed="rId20"/>
+                    <a:stretch>
+                      <a:fillRect/>
+                    </a:stretch>
+                  </pic:blipFill>
+                  <pic:spPr>
+                    <a:xfrm>
+                      <a:off x="0" y="0"/>
+                      <a:ext cx="5760720" cy="2672715"/>
+                    </a:xfrm>
+                    <a:prstGeom prst="rect">
+                      <a:avLst/>
+                    </a:prstGeom>
+                  </pic:spPr>
+                </pic:pic>
+              </a:graphicData>
+            </a:graphic>
+          </wp:inline>
+        </w:drawing>
+      </w:r>
+    </w:p>
+    <w:p>
+      <w:pPr>
+        <w:pStyle w:val="ListParagraph"/>
+        <w:ind w:left="1440"/>
+        <w:rPr>
+          <w:b/>
+          <w:bCs/>
+        </w:rPr>
+      </w:pPr>
+    </w:p>
+    <w:p>
+      <w:pPr>
+        <w:pStyle w:val="ListParagraph"/>
+        <w:numPr>
+          <w:ilvl w:val="0"/>
+          <w:numId w:val="7"/>
+        </w:numPr>
+        <w:rPr>
+          <w:b/>
+          <w:bCs/>
+        </w:rPr>
+      </w:pPr>
+      <w:r>
+        <w:rPr>
+          <w:b/>
+          <w:bCs/>
+        </w:rPr>
+        <w:t>PlayerHealth</w:t>
+      </w:r>
+      <w:r>
+        <w:rPr>
+          <w:b/>
+          <w:bCs/>
+        </w:rPr>
+        <w:t>(najwazniejsze funkcje)</w:t>
+      </w:r>
+      <w:r>
+        <w:rPr>
+          <w:b/>
+          <w:bCs/>
+        </w:rPr>
+        <w:t>:</w:t>
+      </w:r>
+    </w:p>
+    <w:p>
+      <w:pPr>
+        <w:pStyle w:val="ListParagraph"/>
+        <w:numPr>
+          <w:ilvl w:val="0"/>
+          <w:numId w:val="6"/>
+        </w:numPr>
+      </w:pPr>
+      <w:r>
+        <w:rPr>
+          <w:b/>
+          <w:bCs/>
+          <w:sz w:val="24"/>
+          <w:szCs w:val="24"/>
+        </w:rPr>
+        <w:t>TakeDamage(int damage):</w:t>
+      </w:r>
+      <w:r>
+        <w:t xml:space="preserve"> Logika otrzymywania obrażeń.</w:t>
+      </w:r>
+    </w:p>
+    <w:p>
+      <w:pPr>
+        <w:pStyle w:val="ListParagraph"/>
+        <w:ind w:left="1440"/>
+      </w:pPr>
+      <w:r>
+        <w:rPr>
+          <w:noProof/>
+        </w:rPr>
+        <w:lastRenderedPageBreak/>
+        <w:drawing>
+          <wp:inline distT="0" distB="0" distL="0" distR="0" wp14:anchorId="63CAF6D1" wp14:editId="02E90DDB">
+            <wp:extent cx="5760720" cy="1988820"/>
+            <wp:effectExtent l="0" t="0" r="0" b="0"/>
+            <wp:docPr id="2044632625" name="Picture 1"/>
+            <wp:cNvGraphicFramePr>
+              <a:graphicFrameLocks xmlns:a="http://schemas.openxmlformats.org/drawingml/2006/main" noChangeAspect="1"/>
+            </wp:cNvGraphicFramePr>
+            <a:graphic xmlns:a="http://schemas.openxmlformats.org/drawingml/2006/main">
+              <a:graphicData uri="http://schemas.openxmlformats.org/drawingml/2006/picture">
+                <pic:pic xmlns:pic="http://schemas.openxmlformats.org/drawingml/2006/picture">
+                  <pic:nvPicPr>
+                    <pic:cNvPr id="2044632625" name=""/>
+                    <pic:cNvPicPr/>
+                  </pic:nvPicPr>
+                  <pic:blipFill>
+                    <a:blip r:embed="rId21"/>
+                    <a:stretch>
+                      <a:fillRect/>
+                    </a:stretch>
+                  </pic:blipFill>
+                  <pic:spPr>
+                    <a:xfrm>
+                      <a:off x="0" y="0"/>
+                      <a:ext cx="5760720" cy="1988820"/>
+                    </a:xfrm>
+                    <a:prstGeom prst="rect">
+                      <a:avLst/>
+                    </a:prstGeom>
+                  </pic:spPr>
+                </pic:pic>
+              </a:graphicData>
+            </a:graphic>
+          </wp:inline>
+        </w:drawing>
+      </w:r>
+    </w:p>
+    <w:p>
+      <w:pPr>
+        <w:pStyle w:val="ListParagraph"/>
+        <w:numPr>
+          <w:ilvl w:val="0"/>
+          <w:numId w:val="6"/>
+        </w:numPr>
+      </w:pPr>
+      <w:r>
+        <w:rPr>
+          <w:b/>
+          <w:bCs/>
+          <w:sz w:val="24"/>
+          <w:szCs w:val="24"/>
+        </w:rPr>
+        <w:t>AddSwordPower(int charges):</w:t>
+      </w:r>
+      <w:r>
+        <w:t xml:space="preserve"> Aktywuje wzmocnienie ataku.</w:t>
+      </w:r>
+    </w:p>
+    <w:p>
+      <w:pPr>
+        <w:pStyle w:val="ListParagraph"/>
+        <w:ind w:left="1440"/>
+      </w:pPr>
+      <w:r>
+        <w:rPr>
+          <w:noProof/>
+        </w:rPr>
+        <w:drawing>
+          <wp:inline distT="0" distB="0" distL="0" distR="0" wp14:anchorId="31BA01BD" wp14:editId="47E175B8">
+            <wp:extent cx="2810267" cy="962159"/>
+            <wp:effectExtent l="0" t="0" r="9525" b="9525"/>
+            <wp:docPr id="1503546142" name="Picture 1"/>
+            <wp:cNvGraphicFramePr>
+              <a:graphicFrameLocks xmlns:a="http://schemas.openxmlformats.org/drawingml/2006/main" noChangeAspect="1"/>
+            </wp:cNvGraphicFramePr>
+            <a:graphic xmlns:a="http://schemas.openxmlformats.org/drawingml/2006/main">
+              <a:graphicData uri="http://schemas.openxmlformats.org/drawingml/2006/picture">
+                <pic:pic xmlns:pic="http://schemas.openxmlformats.org/drawingml/2006/picture">
+                  <pic:nvPicPr>
+                    <pic:cNvPr id="1503546142" name=""/>
+                    <pic:cNvPicPr/>
+                  </pic:nvPicPr>
+                  <pic:blipFill>
+                    <a:blip r:embed="rId22"/>
+                    <a:stretch>
+                      <a:fillRect/>
+                    </a:stretch>
+                  </pic:blipFill>
+                  <pic:spPr>
+                    <a:xfrm>
+                      <a:off x="0" y="0"/>
+                      <a:ext cx="2810267" cy="962159"/>
+                    </a:xfrm>
+                    <a:prstGeom prst="rect">
+                      <a:avLst/>
+                    </a:prstGeom>
+                  </pic:spPr>
+                </pic:pic>
+              </a:graphicData>
+            </a:graphic>
+          </wp:inline>
+        </w:drawing>
+      </w:r>
+    </w:p>
+    <w:p>
+      <w:pPr>
+        <w:pStyle w:val="ListParagraph"/>
+        <w:numPr>
+          <w:ilvl w:val="0"/>
+          <w:numId w:val="6"/>
+        </w:numPr>
+      </w:pPr>
+      <w:r>
+        <w:rPr>
+          <w:b/>
+          <w:bCs/>
+          <w:sz w:val="24"/>
+          <w:szCs w:val="24"/>
+        </w:rPr>
+        <w:t>Die() / Win():</w:t>
+      </w:r>
+      <w:r>
+        <w:t xml:space="preserve"> Funkcje kończące rozgrywkę.</w:t>
+      </w:r>
+    </w:p>
+    <w:p>
+      <w:pPr>
+        <w:pStyle w:val="ListParagraph"/>
+        <w:ind w:left="1440"/>
+      </w:pPr>
+      <w:r>
+        <w:rPr>
+          <w:noProof/>
+        </w:rPr>
+        <w:drawing>
+          <wp:inline distT="0" distB="0" distL="0" distR="0" wp14:anchorId="5E325717" wp14:editId="2063E876">
+            <wp:extent cx="5760720" cy="3030855"/>
+            <wp:effectExtent l="0" t="0" r="0" b="0"/>
+            <wp:docPr id="343314386" name="Picture 1"/>
+            <wp:cNvGraphicFramePr>
+              <a:graphicFrameLocks xmlns:a="http://schemas.openxmlformats.org/drawingml/2006/main" noChangeAspect="1"/>
+            </wp:cNvGraphicFramePr>
+            <a:graphic xmlns:a="http://schemas.openxmlformats.org/drawingml/2006/main">
+              <a:graphicData uri="http://schemas.openxmlformats.org/drawingml/2006/picture">
+                <pic:pic xmlns:pic="http://schemas.openxmlformats.org/drawingml/2006/picture">
+                  <pic:nvPicPr>
+                    <pic:cNvPr id="343314386" name=""/>
+                    <pic:cNvPicPr/>
+                  </pic:nvPicPr>
+                  <pic:blipFill>
+                    <a:blip r:embed="rId23"/>
+                    <a:stretch>
+                      <a:fillRect/>
+                    </a:stretch>
+                  </pic:blipFill>
+                  <pic:spPr>
+                    <a:xfrm>
+                      <a:off x="0" y="0"/>
+                      <a:ext cx="5760720" cy="3030855"/>
+                    </a:xfrm>
+                    <a:prstGeom prst="rect">
+                      <a:avLst/>
+                    </a:prstGeom>
+                  </pic:spPr>
+                </pic:pic>
+              </a:graphicData>
+            </a:graphic>
+          </wp:inline>
+        </w:drawing>
+      </w:r>
+    </w:p>
+    <w:p>
+      <w:pPr>
+        <w:pStyle w:val="ListParagraph"/>
+        <w:ind w:left="1440"/>
+      </w:pPr>
+      <w:r>
+        <w:rPr>
+          <w:noProof/>
+        </w:rPr>
+        <w:lastRenderedPageBreak/>
+        <w:drawing>
+          <wp:inline distT="0" distB="0" distL="0" distR="0" wp14:anchorId="05DAF3E7" wp14:editId="67F8DEC4">
+            <wp:extent cx="5760720" cy="6310630"/>
+            <wp:effectExtent l="0" t="0" r="0" b="0"/>
+            <wp:docPr id="684159083" name="Picture 1"/>
+            <wp:cNvGraphicFramePr>
+              <a:graphicFrameLocks xmlns:a="http://schemas.openxmlformats.org/drawingml/2006/main" noChangeAspect="1"/>
+            </wp:cNvGraphicFramePr>
+            <a:graphic xmlns:a="http://schemas.openxmlformats.org/drawingml/2006/main">
+              <a:graphicData uri="http://schemas.openxmlformats.org/drawingml/2006/picture">
+                <pic:pic xmlns:pic="http://schemas.openxmlformats.org/drawingml/2006/picture">
+                  <pic:nvPicPr>
+                    <pic:cNvPr id="684159083" name=""/>
+                    <pic:cNvPicPr/>
+                  </pic:nvPicPr>
+                  <pic:blipFill>
+                    <a:blip r:embed="rId24"/>
+                    <a:stretch>
+                      <a:fillRect/>
+                    </a:stretch>
+                  </pic:blipFill>
+                  <pic:spPr>
+                    <a:xfrm>
+                      <a:off x="0" y="0"/>
+                      <a:ext cx="5760720" cy="6310630"/>
+                    </a:xfrm>
+                    <a:prstGeom prst="rect">
+                      <a:avLst/>
+                    </a:prstGeom>
+                  </pic:spPr>
+                </pic:pic>
+              </a:graphicData>
+            </a:graphic>
+          </wp:inline>
+        </w:drawing>
+      </w:r>
+    </w:p>
+    <w:p>
+      <w:pPr>
+        <w:pStyle w:val="ListParagraph"/>
+        <w:numPr>
+          <w:ilvl w:val="0"/>
+          <w:numId w:val="7"/>
+        </w:numPr>
+        <w:rPr>
+          <w:b/>
+          <w:bCs/>
+        </w:rPr>
+      </w:pPr>
+      <w:r>
+        <w:rPr>
+          <w:b/>
+          <w:bCs/>
+        </w:rPr>
+        <w:t>BanditAI</w:t>
+      </w:r>
+      <w:r>
+        <w:rPr>
+          <w:b/>
+          <w:bCs/>
+        </w:rPr>
+        <w:t>(najwazniejsze funkcje)</w:t>
+      </w:r>
+      <w:r>
+        <w:rPr>
+          <w:b/>
+          <w:bCs/>
+        </w:rPr>
+        <w:t>:</w:t>
+      </w:r>
+    </w:p>
+    <w:p>
+      <w:pPr>
+        <w:pStyle w:val="ListParagraph"/>
+        <w:numPr>
+          <w:ilvl w:val="0"/>
+          <w:numId w:val="6"/>
+        </w:numPr>
+      </w:pPr>
+      <w:r>
+        <w:rPr>
+          <w:b/>
+          <w:bCs/>
+          <w:sz w:val="24"/>
+          <w:szCs w:val="24"/>
+        </w:rPr>
+        <w:t>Patrol():</w:t>
+      </w:r>
+      <w:r>
+        <w:t xml:space="preserve"> Poruszanie się maga pomiędzy dwoma punktami granicznymi (lewaGranica, prawaGranica) z określoną prędkością.</w:t>
+      </w:r>
+    </w:p>
+    <w:p>
+      <w:pPr>
+        <w:pStyle w:val="ListParagraph"/>
+        <w:ind w:left="1440"/>
+      </w:pPr>
+      <w:r>
+        <w:rPr>
+          <w:noProof/>
+        </w:rPr>
+        <w:drawing>
+          <wp:inline distT="0" distB="0" distL="0" distR="0" wp14:anchorId="05D3C83E" wp14:editId="66432276">
+            <wp:extent cx="5760720" cy="1220470"/>
+            <wp:effectExtent l="0" t="0" r="0" b="0"/>
+            <wp:docPr id="1791648067" name="Picture 1"/>
+            <wp:cNvGraphicFramePr>
+              <a:graphicFrameLocks xmlns:a="http://schemas.openxmlformats.org/drawingml/2006/main" noChangeAspect="1"/>
+            </wp:cNvGraphicFramePr>
+            <a:graphic xmlns:a="http://schemas.openxmlformats.org/drawingml/2006/main">
+              <a:graphicData uri="http://schemas.openxmlformats.org/drawingml/2006/picture">
+                <pic:pic xmlns:pic="http://schemas.openxmlformats.org/drawingml/2006/picture">
+                  <pic:nvPicPr>
+                    <pic:cNvPr id="1791648067" name=""/>
+                    <pic:cNvPicPr/>
+                  </pic:nvPicPr>
+                  <pic:blipFill>
+                    <a:blip r:embed="rId25"/>
+                    <a:stretch>
+                      <a:fillRect/>
+                    </a:stretch>
+                  </pic:blipFill>
+                  <pic:spPr>
+                    <a:xfrm>
+                      <a:off x="0" y="0"/>
+                      <a:ext cx="5760720" cy="1220470"/>
+                    </a:xfrm>
+                    <a:prstGeom prst="rect">
+                      <a:avLst/>
+                    </a:prstGeom>
+                  </pic:spPr>
+                </pic:pic>
+              </a:graphicData>
+            </a:graphic>
+          </wp:inline>
+        </w:drawing>
+      </w:r>
+    </w:p>
+    <w:p>
+      <w:pPr>
+        <w:pStyle w:val="ListParagraph"/>
+        <w:numPr>
+          <w:ilvl w:val="0"/>
+          <w:numId w:val="6"/>
+        </w:numPr>
+      </w:pPr>
+      <w:r>
+        <w:rPr>
+          <w:b/>
+          <w:bCs/>
+          <w:sz w:val="24"/>
+          <w:szCs w:val="24"/>
+        </w:rPr>
+        <w:t xml:space="preserve">ChasePlayer(): </w:t>
+      </w:r>
+      <w:r>
+        <w:t>Po wykryciu gracza w zasięgu wzroku (lookRadius), mag porzuca patrol i zaczyna ścigać rycerza, o ile ten znajduje się na zbliżonej wysokości.</w:t>
+      </w:r>
+    </w:p>
+    <w:p>
+      <w:pPr>
+        <w:pStyle w:val="ListParagraph"/>
+        <w:ind w:left="1440"/>
+      </w:pPr>
+      <w:r>
+        <w:rPr>
+          <w:noProof/>
+        </w:rPr>
+        <w:lastRenderedPageBreak/>
+        <w:drawing>
+          <wp:inline distT="0" distB="0" distL="0" distR="0" wp14:anchorId="47D62D88" wp14:editId="70A393A3">
+            <wp:extent cx="5760720" cy="2292350"/>
+            <wp:effectExtent l="0" t="0" r="0" b="0"/>
+            <wp:docPr id="793265486" name="Picture 1"/>
+            <wp:cNvGraphicFramePr>
+              <a:graphicFrameLocks xmlns:a="http://schemas.openxmlformats.org/drawingml/2006/main" noChangeAspect="1"/>
+            </wp:cNvGraphicFramePr>
+            <a:graphic xmlns:a="http://schemas.openxmlformats.org/drawingml/2006/main">
+              <a:graphicData uri="http://schemas.openxmlformats.org/drawingml/2006/picture">
+                <pic:pic xmlns:pic="http://schemas.openxmlformats.org/drawingml/2006/picture">
+                  <pic:nvPicPr>
+                    <pic:cNvPr id="793265486" name=""/>
+                    <pic:cNvPicPr/>
+                  </pic:nvPicPr>
+                  <pic:blipFill>
+                    <a:blip r:embed="rId26"/>
+                    <a:stretch>
+                      <a:fillRect/>
+                    </a:stretch>
+                  </pic:blipFill>
+                  <pic:spPr>
+                    <a:xfrm>
+                      <a:off x="0" y="0"/>
+                      <a:ext cx="5760720" cy="2292350"/>
+                    </a:xfrm>
+                    <a:prstGeom prst="rect">
+                      <a:avLst/>
+                    </a:prstGeom>
+                  </pic:spPr>
+                </pic:pic>
+              </a:graphicData>
+            </a:graphic>
+          </wp:inline>
+        </w:drawing>
+      </w:r>
+    </w:p>
+    <w:p>
+      <w:pPr>
+        <w:pStyle w:val="ListParagraph"/>
+        <w:numPr>
+          <w:ilvl w:val="0"/>
+          <w:numId w:val="6"/>
+        </w:numPr>
+      </w:pPr>
+      <w:r>
+        <w:rPr>
+          <w:b/>
+          <w:bCs/>
+          <w:sz w:val="24"/>
+          <w:szCs w:val="24"/>
+        </w:rPr>
+        <w:t>AttackPlayer():</w:t>
+      </w:r>
+      <w:r>
+        <w:t xml:space="preserve"> Wykonuje sekwencję ataku po zbliżeniu się do gracza; wykorzystuje funkcję Invoke do synchronizacji momentu zadania obrażeń z animacją </w:t>
+      </w:r>
+      <w:r>
+        <w:t>zamachnięcia się pałką</w:t>
+      </w:r>
+      <w:r>
+        <w:t>.</w:t>
+      </w:r>
+    </w:p>
+    <w:p>
+      <w:pPr>
+        <w:pStyle w:val="ListParagraph"/>
+        <w:ind w:left="1440"/>
+      </w:pPr>
+      <w:r>
+        <w:rPr>
+          <w:noProof/>
+        </w:rPr>
+        <w:drawing>
+          <wp:inline distT="0" distB="0" distL="0" distR="0" wp14:anchorId="358AD65D" wp14:editId="2A4E75F1">
+            <wp:extent cx="3105583" cy="1305107"/>
+            <wp:effectExtent l="0" t="0" r="0" b="9525"/>
+            <wp:docPr id="1620391396" name="Picture 1"/>
+            <wp:cNvGraphicFramePr>
+              <a:graphicFrameLocks xmlns:a="http://schemas.openxmlformats.org/drawingml/2006/main" noChangeAspect="1"/>
+            </wp:cNvGraphicFramePr>
+            <a:graphic xmlns:a="http://schemas.openxmlformats.org/drawingml/2006/main">
+              <a:graphicData uri="http://schemas.openxmlformats.org/drawingml/2006/picture">
+                <pic:pic xmlns:pic="http://schemas.openxmlformats.org/drawingml/2006/picture">
+                  <pic:nvPicPr>
+                    <pic:cNvPr id="1620391396" name=""/>
+                    <pic:cNvPicPr/>
+                  </pic:nvPicPr>
+                  <pic:blipFill>
+                    <a:blip r:embed="rId27"/>
+                    <a:stretch>
+                      <a:fillRect/>
+                    </a:stretch>
+                  </pic:blipFill>
+                  <pic:spPr>
+                    <a:xfrm>
+                      <a:off x="0" y="0"/>
+                      <a:ext cx="3105583" cy="1305107"/>
+                    </a:xfrm>
+                    <a:prstGeom prst="rect">
+                      <a:avLst/>
+                    </a:prstGeom>
+                  </pic:spPr>
+                </pic:pic>
+              </a:graphicData>
+            </a:graphic>
+          </wp:inline>
+        </w:drawing>
+      </w:r>
+    </w:p>
+    <w:p>
+      <w:pPr>
+        <w:pStyle w:val="ListParagraph"/>
+        <w:ind w:left="1440"/>
+      </w:pPr>
+    </w:p>
+    <w:p>
+      <w:pPr>
+        <w:pStyle w:val="ListParagraph"/>
+      </w:pPr>
+    </w:p>
+    <w:p>
+      <w:pPr>
+        <w:pStyle w:val="ListParagraph"/>
         <w:numPr>
           <w:ilvl w:val="0"/>
           <w:numId w:val="1"/>
@@ -1157,7 +3002,7 @@
     </w:p>
     <w:p>
       <w:pPr>
-        <w:pStyle w:val="Akapitzlist"/>
+        <w:pStyle w:val="ListParagraph"/>
       </w:pPr>
       <w:r>
         <w:t>(należy opisać jak, gdzie i w jaki sposób autor chce udostępnić grę. Jak chce na niej zarabiać np. sprzedaż, gry, reklamy, mikropłatności itp.</w:t>
@@ -1165,12 +3010,25 @@
     </w:p>
     <w:p>
       <w:pPr>
-        <w:pStyle w:val="Akapitzlist"/>
-      </w:pPr>
-    </w:p>
-    <w:p>
-      <w:pPr>
-        <w:pStyle w:val="Akapitzlist"/>
+        <w:pStyle w:val="ListParagraph"/>
+      </w:pPr>
+    </w:p>
+    <w:p>
+      <w:pPr>
+        <w:pStyle w:val="ListParagraph"/>
+      </w:pPr>
+      <w:r>
+        <w:t>Gra będzie oferowana na platformie steam. Model biznesowy to P2P. Gra na premierę będzie w cenie 8 Euro, a następnie, po miesiącu cena wzrośnie do 10 Euro.</w:t>
+      </w:r>
+    </w:p>
+    <w:p>
+      <w:pPr>
+        <w:pStyle w:val="ListParagraph"/>
+      </w:pPr>
+    </w:p>
+    <w:p>
+      <w:pPr>
+        <w:pStyle w:val="ListParagraph"/>
         <w:numPr>
           <w:ilvl w:val="0"/>
           <w:numId w:val="1"/>
@@ -1190,7 +3048,7 @@
     </w:p>
     <w:p>
       <w:pPr>
-        <w:pStyle w:val="Akapitzlist"/>
+        <w:pStyle w:val="ListParagraph"/>
       </w:pPr>
       <w:r>
         <w:t>(wymagania związane z procesorem, kartą graficzną, pamięcią operacyjną, przestrzenią dyskową, rozdzielczością urządzenia)</w:t>
@@ -1198,12 +3056,52 @@
     </w:p>
     <w:p>
       <w:pPr>
-        <w:pStyle w:val="Akapitzlist"/>
-      </w:pPr>
-    </w:p>
-    <w:p>
-      <w:pPr>
-        <w:pStyle w:val="Akapitzlist"/>
+        <w:pStyle w:val="ListParagraph"/>
+      </w:pPr>
+    </w:p>
+    <w:p>
+      <w:pPr>
+        <w:pStyle w:val="ListParagraph"/>
+      </w:pPr>
+      <w:r>
+        <w:t>Wymagania sprzętowe:</w:t>
+      </w:r>
+    </w:p>
+    <w:p>
+      <w:pPr>
+        <w:pStyle w:val="ListParagraph"/>
+      </w:pPr>
+      <w:r>
+        <w:t>Windows 10 + ,</w:t>
+      </w:r>
+    </w:p>
+    <w:p>
+      <w:pPr>
+        <w:pStyle w:val="ListParagraph"/>
+      </w:pPr>
+      <w:r>
+        <w:t>Karta Graficzna Zintegrowana,</w:t>
+      </w:r>
+    </w:p>
+    <w:p>
+      <w:pPr>
+        <w:pStyle w:val="ListParagraph"/>
+      </w:pPr>
+      <w:r>
+        <w:t>Prąd</w:t>
+      </w:r>
+    </w:p>
+    <w:p>
+      <w:pPr>
+        <w:pStyle w:val="ListParagraph"/>
+        <w:rPr>
+          <w:lang w:val="en-US"/>
+        </w:rPr>
+      </w:pPr>
+    </w:p>
+    <w:p>
+      <w:pPr>
+        <w:pStyle w:val="ListParagraph"/>
         <w:numPr>
           <w:ilvl w:val="0"/>
           <w:numId w:val="1"/>
@@ -1218,153 +3116,429 @@
           <w:b/>
           <w:bCs/>
         </w:rPr>
-        <w:t>Platformy na jakich działa gra</w:t>
-      </w:r>
-    </w:p>
-    <w:p>
-      <w:pPr>
-        <w:pStyle w:val="Akapitzlist"/>
-      </w:pPr>
-      <w:r>
-        <w:t>(np. Windows, Linux, iOS, Windows Phone OS, BlackBerry, Web, Flash, konsole itp.)</w:t>
-      </w:r>
-    </w:p>
-    <w:p>
-      <w:pPr>
-        <w:pStyle w:val="Akapitzlist"/>
-      </w:pPr>
-    </w:p>
-    <w:p>
-      <w:pPr>
-        <w:pStyle w:val="Akapitzlist"/>
-      </w:pPr>
-    </w:p>
-    <w:p>
-      <w:pPr>
-        <w:pStyle w:val="Akapitzlist"/>
-      </w:pPr>
-    </w:p>
-    <w:p>
-      <w:pPr>
-        <w:pStyle w:val="Akapitzlist"/>
+        <w:t>Instrukcja dla użytkownika</w:t>
+      </w:r>
+    </w:p>
+    <w:p>
+      <w:pPr>
+        <w:pStyle w:val="ListParagraph"/>
+      </w:pPr>
+      <w:r>
+        <w:t>(Opis interfejsu gry wraz z instrukcją dla użytkownika wraz z odpowiednimi zrzutami ekranu z gry, w tym również opis menu gry, sterowania postacią, instrukcja uruchomienia gry. Opis ten może być zrealizowany również jako oddzielny plik – Instrukcja gry. )</w:t>
+      </w:r>
+    </w:p>
+    <w:p>
+      <w:pPr>
+        <w:pStyle w:val="ListParagraph"/>
+        <w:rPr>
+          <w:b/>
+          <w:bCs/>
+        </w:rPr>
+      </w:pPr>
+    </w:p>
+    <w:p>
+      <w:pPr>
+        <w:ind w:firstLine="708"/>
+      </w:pPr>
+      <w:r>
+        <w:t>Uruchom plik wykonywalny projektu (The</w:t>
+      </w:r>
+      <w:r>
+        <w:t xml:space="preserve"> </w:t>
+      </w:r>
+      <w:r>
+        <w:t>Breakable</w:t>
+      </w:r>
+      <w:r>
+        <w:t xml:space="preserve"> </w:t>
+      </w:r>
+      <w:r>
+        <w:t>Knight.exe)</w:t>
+      </w:r>
+    </w:p>
+    <w:tbl>
+      <w:tblPr>
+        <w:tblStyle w:val="TableGrid"/>
+        <w:tblW w:w="0" w:type="auto"/>
+        <w:tblLook w:val="04A0" w:firstRow="1" w:lastRow="0" w:firstColumn="1" w:lastColumn="0" w:noHBand="0" w:noVBand="1"/>
+      </w:tblPr>
+      <w:tblGrid>
+        <w:gridCol w:w="3256"/>
+        <w:gridCol w:w="3260"/>
+      </w:tblGrid>
+      <w:tr>
+        <w:tc>
+          <w:tcPr>
+            <w:tcW w:w="3256" w:type="dxa"/>
+          </w:tcPr>
+          <w:p>
+            <w:r>
+              <w:lastRenderedPageBreak/>
+              <w:t>Akcja</w:t>
+            </w:r>
+          </w:p>
+        </w:tc>
+        <w:tc>
+          <w:tcPr>
+            <w:tcW w:w="3260" w:type="dxa"/>
+          </w:tcPr>
+          <w:p>
+            <w:r>
+              <w:t>Przypisany klawisz</w:t>
+            </w:r>
+          </w:p>
+        </w:tc>
+      </w:tr>
+      <w:tr>
+        <w:tc>
+          <w:tcPr>
+            <w:tcW w:w="3256" w:type="dxa"/>
+          </w:tcPr>
+          <w:p>
+            <w:r>
+              <w:t>Ruch lewo/prawo</w:t>
+            </w:r>
+          </w:p>
+        </w:tc>
+        <w:tc>
+          <w:tcPr>
+            <w:tcW w:w="3260" w:type="dxa"/>
+          </w:tcPr>
+          <w:p>
+            <w:r>
+              <w:t>A/D</w:t>
+            </w:r>
+          </w:p>
+        </w:tc>
+      </w:tr>
+      <w:tr>
+        <w:tc>
+          <w:tcPr>
+            <w:tcW w:w="3256" w:type="dxa"/>
+          </w:tcPr>
+          <w:p>
+            <w:r>
+              <w:t>Skok</w:t>
+            </w:r>
+          </w:p>
+        </w:tc>
+        <w:tc>
+          <w:tcPr>
+            <w:tcW w:w="3260" w:type="dxa"/>
+          </w:tcPr>
+          <w:p>
+            <w:r>
+              <w:t>Spacja</w:t>
+            </w:r>
+          </w:p>
+        </w:tc>
+      </w:tr>
+      <w:tr>
+        <w:tc>
+          <w:tcPr>
+            <w:tcW w:w="3256" w:type="dxa"/>
+          </w:tcPr>
+          <w:p>
+            <w:r>
+              <w:t>Atak</w:t>
+            </w:r>
+          </w:p>
+        </w:tc>
+        <w:tc>
+          <w:tcPr>
+            <w:tcW w:w="3260" w:type="dxa"/>
+          </w:tcPr>
+          <w:p>
+            <w:r>
+              <w:t>LPM</w:t>
+            </w:r>
+          </w:p>
+        </w:tc>
+      </w:tr>
+    </w:tbl>
+    <w:p>
+      <w:pPr>
+        <w:ind w:firstLine="708"/>
+      </w:pPr>
+    </w:p>
+    <w:p>
+      <w:pPr>
+        <w:ind w:firstLine="708"/>
+        <w:rPr>
+          <w:b/>
+          <w:bCs/>
+        </w:rPr>
+      </w:pPr>
+      <w:r>
+        <w:rPr>
+          <w:b/>
+          <w:bCs/>
+        </w:rPr>
+        <w:t>Opis interfejsu:</w:t>
+      </w:r>
+    </w:p>
+    <w:p>
+      <w:pPr>
+        <w:pStyle w:val="ListParagraph"/>
+        <w:numPr>
+          <w:ilvl w:val="0"/>
+          <w:numId w:val="6"/>
+        </w:numPr>
+      </w:pPr>
+      <w:r>
+        <w:rPr>
+          <w:b/>
+          <w:bCs/>
+        </w:rPr>
+        <w:t>Pasek Zdrowia (Serca):</w:t>
+      </w:r>
+      <w:r>
+        <w:t xml:space="preserve"> Reprezentuje bazowe punkty życia rycerza (</w:t>
+      </w:r>
+      <w:r>
+        <w:t>2 połówki serca</w:t>
+      </w:r>
+      <w:r>
+        <w:t>)</w:t>
+      </w:r>
+    </w:p>
+    <w:p>
+      <w:pPr>
+        <w:pStyle w:val="ListParagraph"/>
+        <w:numPr>
+          <w:ilvl w:val="0"/>
+          <w:numId w:val="6"/>
+        </w:numPr>
+      </w:pPr>
+      <w:r>
+        <w:rPr>
+          <w:b/>
+          <w:bCs/>
+        </w:rPr>
+        <w:t>Pancerz (Hełmy):</w:t>
+      </w:r>
+      <w:r>
+        <w:t xml:space="preserve"> Ikony hełmów pojawiają się obok serca po ich zebraniu. Stanowią dodatkową ochronę – obrażenia najpierw niszczą hełmy, a dopiero potem serc</w:t>
+      </w:r>
+      <w:r>
+        <w:t>e</w:t>
+      </w:r>
+      <w:r>
+        <w:t>.</w:t>
+      </w:r>
+    </w:p>
+    <w:p>
+      <w:pPr>
+        <w:pStyle w:val="ListParagraph"/>
+        <w:numPr>
+          <w:ilvl w:val="0"/>
+          <w:numId w:val="6"/>
+        </w:numPr>
+      </w:pPr>
+      <w:r>
+        <w:rPr>
+          <w:b/>
+          <w:bCs/>
+        </w:rPr>
+        <w:t>Wskaźnik Miecza:</w:t>
+      </w:r>
+      <w:r>
+        <w:t xml:space="preserve"> Jeśli podniesiesz specjalny miecz, pod paskiem zdrowia pojawi się ikona z liczbą. Informuje ona, ile wzmocnionych ataków</w:t>
+      </w:r>
+      <w:r>
+        <w:t xml:space="preserve"> zostało.</w:t>
+      </w:r>
+    </w:p>
+    <w:p>
+      <w:pPr>
+        <w:pStyle w:val="ListParagraph"/>
+        <w:ind w:left="1440"/>
+      </w:pPr>
+    </w:p>
+    <w:p>
+      <w:pPr>
+        <w:pStyle w:val="ListParagraph"/>
         <w:numPr>
           <w:ilvl w:val="0"/>
           <w:numId w:val="1"/>
         </w:numPr>
-        <w:rPr>
-          <w:b/>
-          <w:bCs/>
-        </w:rPr>
-      </w:pPr>
-      <w:r>
-        <w:rPr>
-          <w:b/>
-          <w:bCs/>
-        </w:rPr>
-        <w:t>Instrukcja dla użytkownika</w:t>
-      </w:r>
-    </w:p>
-    <w:p>
-      <w:pPr>
-        <w:pStyle w:val="Akapitzlist"/>
-      </w:pPr>
-      <w:r>
-        <w:t>(Opis interfejsu gry wraz z instrukcją dla użytkownika wraz z odpowiednimi zrzutami ekranu z gry, w tym również opis menu gry, sterowania postacią, instrukcja uruchomienia gry. Opis ten może być zrealizowany również jako oddzielny plik – Instrukcja gry. )</w:t>
-      </w:r>
-    </w:p>
-    <w:p>
-      <w:pPr>
-        <w:pStyle w:val="Akapitzlist"/>
-        <w:rPr>
-          <w:b/>
-          <w:bCs/>
-        </w:rPr>
-      </w:pPr>
-    </w:p>
-    <w:p>
-      <w:pPr>
-        <w:pStyle w:val="Akapitzlist"/>
+      </w:pPr>
+      <w:r>
+        <w:rPr>
+          <w:b/>
+          <w:bCs/>
+        </w:rPr>
+        <w:t>Inne warte opisania aspekty.</w:t>
+      </w:r>
+      <w:r>
+        <w:t xml:space="preserve"> </w:t>
+      </w:r>
+    </w:p>
+    <w:p>
+      <w:pPr>
+        <w:pStyle w:val="ListParagraph"/>
+      </w:pPr>
+      <w:r>
+        <w:t>(Miejsce na opis innych kwestii związanych z grą, które nie mieszczą się w wyżej wymienionych punktach)</w:t>
+      </w:r>
+    </w:p>
+    <w:p>
+      <w:pPr>
+        <w:rPr>
+          <w:b/>
+          <w:bCs/>
+        </w:rPr>
+      </w:pPr>
+      <w:r>
+        <w:rPr>
+          <w:b/>
+          <w:bCs/>
+        </w:rPr>
+        <w:t>Prompty przy generowaniu assetów:</w:t>
+      </w:r>
+    </w:p>
+    <w:p>
+      <w:pPr>
+        <w:rPr>
+          <w:b/>
+          <w:bCs/>
+        </w:rPr>
+      </w:pPr>
+      <w:r>
+        <w:rPr>
+          <w:b/>
+          <w:bCs/>
+        </w:rPr>
+        <w:t>„Wygeneruj mi asset w postaci tła do gry. Tło ma zawierać polany i wzgórza. Pamiętaj że  tło musi być w 2D.”</w:t>
+      </w:r>
+    </w:p>
+    <w:p>
+      <w:pPr>
+        <w:rPr>
+          <w:b/>
+          <w:bCs/>
+        </w:rPr>
+      </w:pPr>
+      <w:r>
+        <w:rPr>
+          <w:b/>
+          <w:bCs/>
+        </w:rPr>
+        <w:t>„Do tego tła dodaj średniowieczny zamek na środku”</w:t>
+      </w:r>
+    </w:p>
+    <w:p>
+      <w:pPr>
+        <w:rPr>
+          <w:b/>
+          <w:bCs/>
+        </w:rPr>
+      </w:pPr>
+      <w:r>
+        <w:rPr>
+          <w:b/>
+          <w:bCs/>
+        </w:rPr>
+        <w:t>„Wygeneruj mi asset hełmu 2D w stylu pixel-art”</w:t>
+      </w:r>
+    </w:p>
+    <w:p>
+      <w:pPr>
+        <w:rPr>
+          <w:b/>
+          <w:bCs/>
+        </w:rPr>
+      </w:pPr>
+      <w:r>
+        <w:rPr>
+          <w:b/>
+          <w:bCs/>
+        </w:rPr>
+        <w:t>„Wygeneruj mi asset miecza 2D w stylu pixel-art”</w:t>
+      </w:r>
+    </w:p>
+    <w:p>
+      <w:pPr>
+        <w:rPr>
+          <w:b/>
+          <w:bCs/>
+        </w:rPr>
+      </w:pPr>
+      <w:r>
+        <w:rPr>
+          <w:b/>
+          <w:bCs/>
+        </w:rPr>
+        <w:t>„Wygeneruj mi pergamin który będzie tłem okna `zwycięstwo`”</w:t>
+      </w:r>
+    </w:p>
+    <w:p>
+      <w:pPr>
+        <w:rPr>
+          <w:b/>
+          <w:bCs/>
+        </w:rPr>
+      </w:pPr>
+      <w:r>
+        <w:rPr>
+          <w:b/>
+          <w:bCs/>
+        </w:rPr>
+        <w:t>„Wygeneruj mi pergamin który będzie tłem okna `porażka`”</w:t>
+      </w:r>
+    </w:p>
+    <w:p>
+      <w:pPr>
+        <w:rPr>
+          <w:b/>
+          <w:bCs/>
+        </w:rPr>
+      </w:pPr>
+      <w:r>
+        <w:rPr>
+          <w:b/>
+          <w:bCs/>
+        </w:rPr>
+        <w:t>„Wygeneruj mi prosty pasek hud do puntów życia.”</w:t>
+      </w:r>
+    </w:p>
+    <w:p>
+      <w:pPr>
+        <w:rPr>
+          <w:b/>
+          <w:bCs/>
+        </w:rPr>
+      </w:pPr>
+      <w:r>
+        <w:rPr>
+          <w:b/>
+          <w:bCs/>
+        </w:rPr>
+        <w:t>„Wygeneruj mi dymek dialogowy (taki jak w komiksach) w stylu pixel-art”.</w:t>
+      </w:r>
+    </w:p>
+    <w:p>
+      <w:pPr>
+        <w:rPr>
+          <w:b/>
+          <w:bCs/>
+        </w:rPr>
+      </w:pPr>
+      <w:r>
+        <w:rPr>
+          <w:b/>
+          <w:bCs/>
+        </w:rPr>
+        <w:t xml:space="preserve">„Wygeneruj mi podłoże do mojej gry. Ma być to trawa, a niżej ziemia.” </w:t>
+      </w:r>
+    </w:p>
+    <w:p>
+      <w:pPr>
+        <w:pStyle w:val="ListParagraph"/>
         <w:numPr>
           <w:ilvl w:val="0"/>
           <w:numId w:val="1"/>
         </w:numPr>
-      </w:pPr>
-      <w:r>
-        <w:rPr>
-          <w:b/>
-          <w:bCs/>
-        </w:rPr>
-        <w:t>Inne warte opisania aspekty.</w:t>
-      </w:r>
-      <w:r>
-        <w:t xml:space="preserve"> </w:t>
-      </w:r>
-    </w:p>
-    <w:p>
-      <w:pPr>
-        <w:pStyle w:val="Akapitzlist"/>
-      </w:pPr>
-      <w:r>
-        <w:t>(Miejsce na opis innych kwestii związanych z grą, które nie mieszczą się w wyżej wymienionych punktach)</w:t>
-      </w:r>
-    </w:p>
-    <w:p>
-      <w:pPr>
-        <w:pStyle w:val="Akapitzlist"/>
-      </w:pPr>
-    </w:p>
-    <w:p>
-      <w:pPr>
-        <w:pStyle w:val="Akapitzlist"/>
-        <w:numPr>
-          <w:ilvl w:val="0"/>
-          <w:numId w:val="1"/>
-        </w:numPr>
-        <w:rPr>
-          <w:b/>
-          <w:bCs/>
-        </w:rPr>
-      </w:pPr>
-      <w:r>
-        <w:rPr>
-          <w:b/>
-          <w:bCs/>
-        </w:rPr>
-        <w:t xml:space="preserve">Bibliografia i/lub </w:t>
-      </w:r>
-      <w:proofErr w:type="spellStart"/>
-      <w:r>
-        <w:rPr>
-          <w:b/>
-          <w:bCs/>
-        </w:rPr>
-        <w:t>netografia</w:t>
-      </w:r>
-      <w:proofErr w:type="spellEnd"/>
-      <w:r>
-        <w:rPr>
-          <w:b/>
-          <w:bCs/>
-        </w:rPr>
-        <w:t xml:space="preserve"> (nie wymagane)</w:t>
-      </w:r>
-    </w:p>
-    <w:p>
-      <w:pPr>
-        <w:pStyle w:val="Akapitzlist"/>
-        <w:rPr>
-          <w:b/>
-          <w:bCs/>
-        </w:rPr>
-      </w:pPr>
-    </w:p>
-    <w:p>
-      <w:pPr>
-        <w:pStyle w:val="Akapitzlist"/>
-        <w:numPr>
-          <w:ilvl w:val="0"/>
-          <w:numId w:val="1"/>
-        </w:numPr>
         <w:rPr>
           <w:b/>
           <w:bCs/>
@@ -1411,18 +3585,18 @@
     </w:p>
     <w:p>
       <w:pPr>
-        <w:pStyle w:val="Akapitzlist"/>
+        <w:pStyle w:val="ListParagraph"/>
       </w:pPr>
     </w:p>
     <w:p/>
     <w:p>
       <w:pPr>
-        <w:pStyle w:val="Akapitzlist"/>
-      </w:pPr>
-    </w:p>
-    <w:p>
-      <w:pPr>
-        <w:pStyle w:val="Akapitzlist"/>
+        <w:pStyle w:val="ListParagraph"/>
+      </w:pPr>
+    </w:p>
+    <w:p>
+      <w:pPr>
+        <w:pStyle w:val="ListParagraph"/>
       </w:pPr>
     </w:p>
     <w:sectPr>
@@ -1490,6 +3664,431 @@
 <file path=word/numbering.xml><?xml version="1.0" encoding="utf-8"?>
 <w:numbering xmlns:wpc="http://schemas.microsoft.com/office/word/2010/wordprocessingCanvas" xmlns:cx="http://schemas.microsoft.com/office/drawing/2014/chartex" xmlns:cx1="http://schemas.microsoft.com/office/drawing/2015/9/8/chartex" xmlns:cx2="http://schemas.microsoft.com/office/drawing/2015/10/21/chartex" xmlns:cx3="http://schemas.microsoft.com/office/drawing/2016/5/9/chartex" xmlns:cx4="http://schemas.microsoft.com/office/drawing/2016/5/10/chartex" xmlns:cx5="http://schemas.microsoft.com/office/drawing/2016/5/11/chartex" xmlns:cx6="http://schemas.microsoft.com/office/drawing/2016/5/12/chartex" xmlns:cx7="http://schemas.microsoft.com/office/drawing/2016/5/13/chartex" xmlns:cx8="http://schemas.microsoft.com/office/drawing/2016/5/14/chartex" xmlns:mc="http://schemas.openxmlformats.org/markup-compatibility/2006" xmlns:aink="http://schemas.microsoft.com/office/drawing/2016/ink" xmlns:am3d="http://schemas.microsoft.com/office/drawing/2017/model3d" xmlns:o="urn:schemas-microsoft-com:office:office" xmlns:oel="http://schemas.microsoft.com/office/2019/extlst" xmlns:r="http://schemas.openxmlformats.org/officeDocument/2006/relationships" xmlns:m="http://schemas.openxmlformats.org/officeDocument/2006/math" xmlns:v="urn:schemas-microsoft-com:vml" xmlns:wp14="http://schemas.microsoft.com/office/word/2010/wordprocessingDrawing" xmlns:wp="http://schemas.openxmlformats.org/drawingml/2006/wordprocessingDrawing" xmlns:w10="urn:schemas-microsoft-com:office:word" xmlns:w="http://schemas.openxmlformats.org/wordprocessingml/2006/main" xmlns:w14="http://schemas.microsoft.com/office/word/2010/wordml" xmlns:w15="http://schemas.microsoft.com/office/word/2012/wordml" xmlns:w16cex="http://schemas.microsoft.com/office/word/2018/wordml/cex" xmlns:w16cid="http://schemas.microsoft.com/office/word/2016/wordml/cid" xmlns:w16="http://schemas.microsoft.com/office/word/2018/wordml" xmlns:w16du="http://schemas.microsoft.com/office/word/2023/wordml/word16du" xmlns:w16sdtdh="http://schemas.microsoft.com/office/word/2020/wordml/sdtdatahash" xmlns:w16sdtfl="http://schemas.microsoft.com/office/word/2024/wordml/sdtformatlock" xmlns:w16se="http://schemas.microsoft.com/office/word/2015/wordml/symex" xmlns:wpg="http://schemas.microsoft.com/office/word/2010/wordprocessingGroup" xmlns:wpi="http://schemas.microsoft.com/office/word/2010/wordprocessingInk" xmlns:wne="http://schemas.microsoft.com/office/word/2006/wordml" xmlns:wps="http://schemas.microsoft.com/office/word/2010/wordprocessingShape" mc:Ignorable="w14 w15 w16se w16cid w16 w16cex w16sdtdh w16sdtfl w16du wp14">
   <w:abstractNum w:abstractNumId="0" w15:restartNumberingAfterBreak="0">
+    <w:nsid w:val="18885FAA"/>
+    <w:multiLevelType w:val="hybridMultilevel"/>
+    <w:tmpl w:val="8F8C94C6"/>
+    <w:lvl w:ilvl="0" w:tplc="04150001">
+      <w:start w:val="1"/>
+      <w:numFmt w:val="bullet"/>
+      <w:lvlText w:val=""/>
+      <w:lvlJc w:val="left"/>
+      <w:pPr>
+        <w:ind w:left="1428" w:hanging="360"/>
+      </w:pPr>
+      <w:rPr>
+        <w:rFonts w:ascii="Symbol" w:hAnsi="Symbol" w:hint="default"/>
+      </w:rPr>
+    </w:lvl>
+    <w:lvl w:ilvl="1" w:tplc="04150003" w:tentative="1">
+      <w:start w:val="1"/>
+      <w:numFmt w:val="bullet"/>
+      <w:lvlText w:val="o"/>
+      <w:lvlJc w:val="left"/>
+      <w:pPr>
+        <w:ind w:left="2148" w:hanging="360"/>
+      </w:pPr>
+      <w:rPr>
+        <w:rFonts w:ascii="Courier New" w:hAnsi="Courier New" w:cs="Courier New" w:hint="default"/>
+      </w:rPr>
+    </w:lvl>
+    <w:lvl w:ilvl="2" w:tplc="04150005" w:tentative="1">
+      <w:start w:val="1"/>
+      <w:numFmt w:val="bullet"/>
+      <w:lvlText w:val=""/>
+      <w:lvlJc w:val="left"/>
+      <w:pPr>
+        <w:ind w:left="2868" w:hanging="360"/>
+      </w:pPr>
+      <w:rPr>
+        <w:rFonts w:ascii="Wingdings" w:hAnsi="Wingdings" w:hint="default"/>
+      </w:rPr>
+    </w:lvl>
+    <w:lvl w:ilvl="3" w:tplc="04150001" w:tentative="1">
+      <w:start w:val="1"/>
+      <w:numFmt w:val="bullet"/>
+      <w:lvlText w:val=""/>
+      <w:lvlJc w:val="left"/>
+      <w:pPr>
+        <w:ind w:left="3588" w:hanging="360"/>
+      </w:pPr>
+      <w:rPr>
+        <w:rFonts w:ascii="Symbol" w:hAnsi="Symbol" w:hint="default"/>
+      </w:rPr>
+    </w:lvl>
+    <w:lvl w:ilvl="4" w:tplc="04150003" w:tentative="1">
+      <w:start w:val="1"/>
+      <w:numFmt w:val="bullet"/>
+      <w:lvlText w:val="o"/>
+      <w:lvlJc w:val="left"/>
+      <w:pPr>
+        <w:ind w:left="4308" w:hanging="360"/>
+      </w:pPr>
+      <w:rPr>
+        <w:rFonts w:ascii="Courier New" w:hAnsi="Courier New" w:cs="Courier New" w:hint="default"/>
+      </w:rPr>
+    </w:lvl>
+    <w:lvl w:ilvl="5" w:tplc="04150005" w:tentative="1">
+      <w:start w:val="1"/>
+      <w:numFmt w:val="bullet"/>
+      <w:lvlText w:val=""/>
+      <w:lvlJc w:val="left"/>
+      <w:pPr>
+        <w:ind w:left="5028" w:hanging="360"/>
+      </w:pPr>
+      <w:rPr>
+        <w:rFonts w:ascii="Wingdings" w:hAnsi="Wingdings" w:hint="default"/>
+      </w:rPr>
+    </w:lvl>
+    <w:lvl w:ilvl="6" w:tplc="04150001" w:tentative="1">
+      <w:start w:val="1"/>
+      <w:numFmt w:val="bullet"/>
+      <w:lvlText w:val=""/>
+      <w:lvlJc w:val="left"/>
+      <w:pPr>
+        <w:ind w:left="5748" w:hanging="360"/>
+      </w:pPr>
+      <w:rPr>
+        <w:rFonts w:ascii="Symbol" w:hAnsi="Symbol" w:hint="default"/>
+      </w:rPr>
+    </w:lvl>
+    <w:lvl w:ilvl="7" w:tplc="04150003" w:tentative="1">
+      <w:start w:val="1"/>
+      <w:numFmt w:val="bullet"/>
+      <w:lvlText w:val="o"/>
+      <w:lvlJc w:val="left"/>
+      <w:pPr>
+        <w:ind w:left="6468" w:hanging="360"/>
+      </w:pPr>
+      <w:rPr>
+        <w:rFonts w:ascii="Courier New" w:hAnsi="Courier New" w:cs="Courier New" w:hint="default"/>
+      </w:rPr>
+    </w:lvl>
+    <w:lvl w:ilvl="8" w:tplc="04150005" w:tentative="1">
+      <w:start w:val="1"/>
+      <w:numFmt w:val="bullet"/>
+      <w:lvlText w:val=""/>
+      <w:lvlJc w:val="left"/>
+      <w:pPr>
+        <w:ind w:left="7188" w:hanging="360"/>
+      </w:pPr>
+      <w:rPr>
+        <w:rFonts w:ascii="Wingdings" w:hAnsi="Wingdings" w:hint="default"/>
+      </w:rPr>
+    </w:lvl>
+  </w:abstractNum>
+  <w:abstractNum w:abstractNumId="1" w15:restartNumberingAfterBreak="0">
+    <w:nsid w:val="21E87B47"/>
+    <w:multiLevelType w:val="hybridMultilevel"/>
+    <w:tmpl w:val="55C02270"/>
+    <w:lvl w:ilvl="0" w:tplc="04150001">
+      <w:start w:val="1"/>
+      <w:numFmt w:val="bullet"/>
+      <w:lvlText w:val=""/>
+      <w:lvlJc w:val="left"/>
+      <w:pPr>
+        <w:ind w:left="1440" w:hanging="360"/>
+      </w:pPr>
+      <w:rPr>
+        <w:rFonts w:ascii="Symbol" w:hAnsi="Symbol" w:hint="default"/>
+      </w:rPr>
+    </w:lvl>
+    <w:lvl w:ilvl="1" w:tplc="04150003" w:tentative="1">
+      <w:start w:val="1"/>
+      <w:numFmt w:val="bullet"/>
+      <w:lvlText w:val="o"/>
+      <w:lvlJc w:val="left"/>
+      <w:pPr>
+        <w:ind w:left="2160" w:hanging="360"/>
+      </w:pPr>
+      <w:rPr>
+        <w:rFonts w:ascii="Courier New" w:hAnsi="Courier New" w:cs="Courier New" w:hint="default"/>
+      </w:rPr>
+    </w:lvl>
+    <w:lvl w:ilvl="2" w:tplc="04150005" w:tentative="1">
+      <w:start w:val="1"/>
+      <w:numFmt w:val="bullet"/>
+      <w:lvlText w:val=""/>
+      <w:lvlJc w:val="left"/>
+      <w:pPr>
+        <w:ind w:left="2880" w:hanging="360"/>
+      </w:pPr>
+      <w:rPr>
+        <w:rFonts w:ascii="Wingdings" w:hAnsi="Wingdings" w:hint="default"/>
+      </w:rPr>
+    </w:lvl>
+    <w:lvl w:ilvl="3" w:tplc="04150001" w:tentative="1">
+      <w:start w:val="1"/>
+      <w:numFmt w:val="bullet"/>
+      <w:lvlText w:val=""/>
+      <w:lvlJc w:val="left"/>
+      <w:pPr>
+        <w:ind w:left="3600" w:hanging="360"/>
+      </w:pPr>
+      <w:rPr>
+        <w:rFonts w:ascii="Symbol" w:hAnsi="Symbol" w:hint="default"/>
+      </w:rPr>
+    </w:lvl>
+    <w:lvl w:ilvl="4" w:tplc="04150003" w:tentative="1">
+      <w:start w:val="1"/>
+      <w:numFmt w:val="bullet"/>
+      <w:lvlText w:val="o"/>
+      <w:lvlJc w:val="left"/>
+      <w:pPr>
+        <w:ind w:left="4320" w:hanging="360"/>
+      </w:pPr>
+      <w:rPr>
+        <w:rFonts w:ascii="Courier New" w:hAnsi="Courier New" w:cs="Courier New" w:hint="default"/>
+      </w:rPr>
+    </w:lvl>
+    <w:lvl w:ilvl="5" w:tplc="04150005" w:tentative="1">
+      <w:start w:val="1"/>
+      <w:numFmt w:val="bullet"/>
+      <w:lvlText w:val=""/>
+      <w:lvlJc w:val="left"/>
+      <w:pPr>
+        <w:ind w:left="5040" w:hanging="360"/>
+      </w:pPr>
+      <w:rPr>
+        <w:rFonts w:ascii="Wingdings" w:hAnsi="Wingdings" w:hint="default"/>
+      </w:rPr>
+    </w:lvl>
+    <w:lvl w:ilvl="6" w:tplc="04150001" w:tentative="1">
+      <w:start w:val="1"/>
+      <w:numFmt w:val="bullet"/>
+      <w:lvlText w:val=""/>
+      <w:lvlJc w:val="left"/>
+      <w:pPr>
+        <w:ind w:left="5760" w:hanging="360"/>
+      </w:pPr>
+      <w:rPr>
+        <w:rFonts w:ascii="Symbol" w:hAnsi="Symbol" w:hint="default"/>
+      </w:rPr>
+    </w:lvl>
+    <w:lvl w:ilvl="7" w:tplc="04150003" w:tentative="1">
+      <w:start w:val="1"/>
+      <w:numFmt w:val="bullet"/>
+      <w:lvlText w:val="o"/>
+      <w:lvlJc w:val="left"/>
+      <w:pPr>
+        <w:ind w:left="6480" w:hanging="360"/>
+      </w:pPr>
+      <w:rPr>
+        <w:rFonts w:ascii="Courier New" w:hAnsi="Courier New" w:cs="Courier New" w:hint="default"/>
+      </w:rPr>
+    </w:lvl>
+    <w:lvl w:ilvl="8" w:tplc="04150005" w:tentative="1">
+      <w:start w:val="1"/>
+      <w:numFmt w:val="bullet"/>
+      <w:lvlText w:val=""/>
+      <w:lvlJc w:val="left"/>
+      <w:pPr>
+        <w:ind w:left="7200" w:hanging="360"/>
+      </w:pPr>
+      <w:rPr>
+        <w:rFonts w:ascii="Wingdings" w:hAnsi="Wingdings" w:hint="default"/>
+      </w:rPr>
+    </w:lvl>
+  </w:abstractNum>
+  <w:abstractNum w:abstractNumId="2" w15:restartNumberingAfterBreak="0">
+    <w:nsid w:val="2FB27B24"/>
+    <w:multiLevelType w:val="hybridMultilevel"/>
+    <w:tmpl w:val="8C32E270"/>
+    <w:lvl w:ilvl="0" w:tplc="04150001">
+      <w:start w:val="1"/>
+      <w:numFmt w:val="bullet"/>
+      <w:lvlText w:val=""/>
+      <w:lvlJc w:val="left"/>
+      <w:pPr>
+        <w:ind w:left="1440" w:hanging="360"/>
+      </w:pPr>
+      <w:rPr>
+        <w:rFonts w:ascii="Symbol" w:hAnsi="Symbol" w:hint="default"/>
+      </w:rPr>
+    </w:lvl>
+    <w:lvl w:ilvl="1" w:tplc="04150003">
+      <w:start w:val="1"/>
+      <w:numFmt w:val="bullet"/>
+      <w:lvlText w:val="o"/>
+      <w:lvlJc w:val="left"/>
+      <w:pPr>
+        <w:ind w:left="2160" w:hanging="360"/>
+      </w:pPr>
+      <w:rPr>
+        <w:rFonts w:ascii="Courier New" w:hAnsi="Courier New" w:cs="Courier New" w:hint="default"/>
+      </w:rPr>
+    </w:lvl>
+    <w:lvl w:ilvl="2" w:tplc="04150005" w:tentative="1">
+      <w:start w:val="1"/>
+      <w:numFmt w:val="bullet"/>
+      <w:lvlText w:val=""/>
+      <w:lvlJc w:val="left"/>
+      <w:pPr>
+        <w:ind w:left="2880" w:hanging="360"/>
+      </w:pPr>
+      <w:rPr>
+        <w:rFonts w:ascii="Wingdings" w:hAnsi="Wingdings" w:hint="default"/>
+      </w:rPr>
+    </w:lvl>
+    <w:lvl w:ilvl="3" w:tplc="04150001" w:tentative="1">
+      <w:start w:val="1"/>
+      <w:numFmt w:val="bullet"/>
+      <w:lvlText w:val=""/>
+      <w:lvlJc w:val="left"/>
+      <w:pPr>
+        <w:ind w:left="3600" w:hanging="360"/>
+      </w:pPr>
+      <w:rPr>
+        <w:rFonts w:ascii="Symbol" w:hAnsi="Symbol" w:hint="default"/>
+      </w:rPr>
+    </w:lvl>
+    <w:lvl w:ilvl="4" w:tplc="04150003" w:tentative="1">
+      <w:start w:val="1"/>
+      <w:numFmt w:val="bullet"/>
+      <w:lvlText w:val="o"/>
+      <w:lvlJc w:val="left"/>
+      <w:pPr>
+        <w:ind w:left="4320" w:hanging="360"/>
+      </w:pPr>
+      <w:rPr>
+        <w:rFonts w:ascii="Courier New" w:hAnsi="Courier New" w:cs="Courier New" w:hint="default"/>
+      </w:rPr>
+    </w:lvl>
+    <w:lvl w:ilvl="5" w:tplc="04150005" w:tentative="1">
+      <w:start w:val="1"/>
+      <w:numFmt w:val="bullet"/>
+      <w:lvlText w:val=""/>
+      <w:lvlJc w:val="left"/>
+      <w:pPr>
+        <w:ind w:left="5040" w:hanging="360"/>
+      </w:pPr>
+      <w:rPr>
+        <w:rFonts w:ascii="Wingdings" w:hAnsi="Wingdings" w:hint="default"/>
+      </w:rPr>
+    </w:lvl>
+    <w:lvl w:ilvl="6" w:tplc="04150001" w:tentative="1">
+      <w:start w:val="1"/>
+      <w:numFmt w:val="bullet"/>
+      <w:lvlText w:val=""/>
+      <w:lvlJc w:val="left"/>
+      <w:pPr>
+        <w:ind w:left="5760" w:hanging="360"/>
+      </w:pPr>
+      <w:rPr>
+        <w:rFonts w:ascii="Symbol" w:hAnsi="Symbol" w:hint="default"/>
+      </w:rPr>
+    </w:lvl>
+    <w:lvl w:ilvl="7" w:tplc="04150003" w:tentative="1">
+      <w:start w:val="1"/>
+      <w:numFmt w:val="bullet"/>
+      <w:lvlText w:val="o"/>
+      <w:lvlJc w:val="left"/>
+      <w:pPr>
+        <w:ind w:left="6480" w:hanging="360"/>
+      </w:pPr>
+      <w:rPr>
+        <w:rFonts w:ascii="Courier New" w:hAnsi="Courier New" w:cs="Courier New" w:hint="default"/>
+      </w:rPr>
+    </w:lvl>
+    <w:lvl w:ilvl="8" w:tplc="04150005" w:tentative="1">
+      <w:start w:val="1"/>
+      <w:numFmt w:val="bullet"/>
+      <w:lvlText w:val=""/>
+      <w:lvlJc w:val="left"/>
+      <w:pPr>
+        <w:ind w:left="7200" w:hanging="360"/>
+      </w:pPr>
+      <w:rPr>
+        <w:rFonts w:ascii="Wingdings" w:hAnsi="Wingdings" w:hint="default"/>
+      </w:rPr>
+    </w:lvl>
+  </w:abstractNum>
+  <w:abstractNum w:abstractNumId="3" w15:restartNumberingAfterBreak="0">
+    <w:nsid w:val="3156727D"/>
+    <w:multiLevelType w:val="hybridMultilevel"/>
+    <w:tmpl w:val="D278F004"/>
+    <w:lvl w:ilvl="0" w:tplc="0415000F">
+      <w:start w:val="1"/>
+      <w:numFmt w:val="decimal"/>
+      <w:lvlText w:val="%1."/>
+      <w:lvlJc w:val="left"/>
+      <w:pPr>
+        <w:ind w:left="1440" w:hanging="360"/>
+      </w:pPr>
+    </w:lvl>
+    <w:lvl w:ilvl="1" w:tplc="04150019" w:tentative="1">
+      <w:start w:val="1"/>
+      <w:numFmt w:val="lowerLetter"/>
+      <w:lvlText w:val="%2."/>
+      <w:lvlJc w:val="left"/>
+      <w:pPr>
+        <w:ind w:left="2160" w:hanging="360"/>
+      </w:pPr>
+    </w:lvl>
+    <w:lvl w:ilvl="2" w:tplc="0415001B" w:tentative="1">
+      <w:start w:val="1"/>
+      <w:numFmt w:val="lowerRoman"/>
+      <w:lvlText w:val="%3."/>
+      <w:lvlJc w:val="right"/>
+      <w:pPr>
+        <w:ind w:left="2880" w:hanging="180"/>
+      </w:pPr>
+    </w:lvl>
+    <w:lvl w:ilvl="3" w:tplc="0415000F" w:tentative="1">
+      <w:start w:val="1"/>
+      <w:numFmt w:val="decimal"/>
+      <w:lvlText w:val="%4."/>
+      <w:lvlJc w:val="left"/>
+      <w:pPr>
+        <w:ind w:left="3600" w:hanging="360"/>
+      </w:pPr>
+    </w:lvl>
+    <w:lvl w:ilvl="4" w:tplc="04150019" w:tentative="1">
+      <w:start w:val="1"/>
+      <w:numFmt w:val="lowerLetter"/>
+      <w:lvlText w:val="%5."/>
+      <w:lvlJc w:val="left"/>
+      <w:pPr>
+        <w:ind w:left="4320" w:hanging="360"/>
+      </w:pPr>
+    </w:lvl>
+    <w:lvl w:ilvl="5" w:tplc="0415001B" w:tentative="1">
+      <w:start w:val="1"/>
+      <w:numFmt w:val="lowerRoman"/>
+      <w:lvlText w:val="%6."/>
+      <w:lvlJc w:val="right"/>
+      <w:pPr>
+        <w:ind w:left="5040" w:hanging="180"/>
+      </w:pPr>
+    </w:lvl>
+    <w:lvl w:ilvl="6" w:tplc="0415000F" w:tentative="1">
+      <w:start w:val="1"/>
+      <w:numFmt w:val="decimal"/>
+      <w:lvlText w:val="%7."/>
+      <w:lvlJc w:val="left"/>
+      <w:pPr>
+        <w:ind w:left="5760" w:hanging="360"/>
+      </w:pPr>
+    </w:lvl>
+    <w:lvl w:ilvl="7" w:tplc="04150019" w:tentative="1">
+      <w:start w:val="1"/>
+      <w:numFmt w:val="lowerLetter"/>
+      <w:lvlText w:val="%8."/>
+      <w:lvlJc w:val="left"/>
+      <w:pPr>
+        <w:ind w:left="6480" w:hanging="360"/>
+      </w:pPr>
+    </w:lvl>
+    <w:lvl w:ilvl="8" w:tplc="0415001B" w:tentative="1">
+      <w:start w:val="1"/>
+      <w:numFmt w:val="lowerRoman"/>
+      <w:lvlText w:val="%9."/>
+      <w:lvlJc w:val="right"/>
+      <w:pPr>
+        <w:ind w:left="7200" w:hanging="180"/>
+      </w:pPr>
+    </w:lvl>
+  </w:abstractNum>
+  <w:abstractNum w:abstractNumId="4" w15:restartNumberingAfterBreak="0">
     <w:nsid w:val="3FA56FF7"/>
     <w:multiLevelType w:val="multilevel"/>
     <w:tmpl w:val="6BA079DE"/>
@@ -1575,8 +4174,252 @@
       </w:pPr>
     </w:lvl>
   </w:abstractNum>
+  <w:abstractNum w:abstractNumId="5" w15:restartNumberingAfterBreak="0">
+    <w:nsid w:val="647822D7"/>
+    <w:multiLevelType w:val="hybridMultilevel"/>
+    <w:tmpl w:val="B154629E"/>
+    <w:lvl w:ilvl="0" w:tplc="04150001">
+      <w:start w:val="1"/>
+      <w:numFmt w:val="bullet"/>
+      <w:lvlText w:val=""/>
+      <w:lvlJc w:val="left"/>
+      <w:pPr>
+        <w:ind w:left="1440" w:hanging="360"/>
+      </w:pPr>
+      <w:rPr>
+        <w:rFonts w:ascii="Symbol" w:hAnsi="Symbol" w:hint="default"/>
+      </w:rPr>
+    </w:lvl>
+    <w:lvl w:ilvl="1" w:tplc="04150003" w:tentative="1">
+      <w:start w:val="1"/>
+      <w:numFmt w:val="bullet"/>
+      <w:lvlText w:val="o"/>
+      <w:lvlJc w:val="left"/>
+      <w:pPr>
+        <w:ind w:left="2160" w:hanging="360"/>
+      </w:pPr>
+      <w:rPr>
+        <w:rFonts w:ascii="Courier New" w:hAnsi="Courier New" w:cs="Courier New" w:hint="default"/>
+      </w:rPr>
+    </w:lvl>
+    <w:lvl w:ilvl="2" w:tplc="04150005" w:tentative="1">
+      <w:start w:val="1"/>
+      <w:numFmt w:val="bullet"/>
+      <w:lvlText w:val=""/>
+      <w:lvlJc w:val="left"/>
+      <w:pPr>
+        <w:ind w:left="2880" w:hanging="360"/>
+      </w:pPr>
+      <w:rPr>
+        <w:rFonts w:ascii="Wingdings" w:hAnsi="Wingdings" w:hint="default"/>
+      </w:rPr>
+    </w:lvl>
+    <w:lvl w:ilvl="3" w:tplc="04150001" w:tentative="1">
+      <w:start w:val="1"/>
+      <w:numFmt w:val="bullet"/>
+      <w:lvlText w:val=""/>
+      <w:lvlJc w:val="left"/>
+      <w:pPr>
+        <w:ind w:left="3600" w:hanging="360"/>
+      </w:pPr>
+      <w:rPr>
+        <w:rFonts w:ascii="Symbol" w:hAnsi="Symbol" w:hint="default"/>
+      </w:rPr>
+    </w:lvl>
+    <w:lvl w:ilvl="4" w:tplc="04150003" w:tentative="1">
+      <w:start w:val="1"/>
+      <w:numFmt w:val="bullet"/>
+      <w:lvlText w:val="o"/>
+      <w:lvlJc w:val="left"/>
+      <w:pPr>
+        <w:ind w:left="4320" w:hanging="360"/>
+      </w:pPr>
+      <w:rPr>
+        <w:rFonts w:ascii="Courier New" w:hAnsi="Courier New" w:cs="Courier New" w:hint="default"/>
+      </w:rPr>
+    </w:lvl>
+    <w:lvl w:ilvl="5" w:tplc="04150005" w:tentative="1">
+      <w:start w:val="1"/>
+      <w:numFmt w:val="bullet"/>
+      <w:lvlText w:val=""/>
+      <w:lvlJc w:val="left"/>
+      <w:pPr>
+        <w:ind w:left="5040" w:hanging="360"/>
+      </w:pPr>
+      <w:rPr>
+        <w:rFonts w:ascii="Wingdings" w:hAnsi="Wingdings" w:hint="default"/>
+      </w:rPr>
+    </w:lvl>
+    <w:lvl w:ilvl="6" w:tplc="04150001" w:tentative="1">
+      <w:start w:val="1"/>
+      <w:numFmt w:val="bullet"/>
+      <w:lvlText w:val=""/>
+      <w:lvlJc w:val="left"/>
+      <w:pPr>
+        <w:ind w:left="5760" w:hanging="360"/>
+      </w:pPr>
+      <w:rPr>
+        <w:rFonts w:ascii="Symbol" w:hAnsi="Symbol" w:hint="default"/>
+      </w:rPr>
+    </w:lvl>
+    <w:lvl w:ilvl="7" w:tplc="04150003" w:tentative="1">
+      <w:start w:val="1"/>
+      <w:numFmt w:val="bullet"/>
+      <w:lvlText w:val="o"/>
+      <w:lvlJc w:val="left"/>
+      <w:pPr>
+        <w:ind w:left="6480" w:hanging="360"/>
+      </w:pPr>
+      <w:rPr>
+        <w:rFonts w:ascii="Courier New" w:hAnsi="Courier New" w:cs="Courier New" w:hint="default"/>
+      </w:rPr>
+    </w:lvl>
+    <w:lvl w:ilvl="8" w:tplc="04150005" w:tentative="1">
+      <w:start w:val="1"/>
+      <w:numFmt w:val="bullet"/>
+      <w:lvlText w:val=""/>
+      <w:lvlJc w:val="left"/>
+      <w:pPr>
+        <w:ind w:left="7200" w:hanging="360"/>
+      </w:pPr>
+      <w:rPr>
+        <w:rFonts w:ascii="Wingdings" w:hAnsi="Wingdings" w:hint="default"/>
+      </w:rPr>
+    </w:lvl>
+  </w:abstractNum>
+  <w:abstractNum w:abstractNumId="6" w15:restartNumberingAfterBreak="0">
+    <w:nsid w:val="68542842"/>
+    <w:multiLevelType w:val="hybridMultilevel"/>
+    <w:tmpl w:val="5244746A"/>
+    <w:lvl w:ilvl="0" w:tplc="04150001">
+      <w:start w:val="1"/>
+      <w:numFmt w:val="bullet"/>
+      <w:lvlText w:val=""/>
+      <w:lvlJc w:val="left"/>
+      <w:pPr>
+        <w:ind w:left="1440" w:hanging="360"/>
+      </w:pPr>
+      <w:rPr>
+        <w:rFonts w:ascii="Symbol" w:hAnsi="Symbol" w:hint="default"/>
+      </w:rPr>
+    </w:lvl>
+    <w:lvl w:ilvl="1" w:tplc="04150003" w:tentative="1">
+      <w:start w:val="1"/>
+      <w:numFmt w:val="bullet"/>
+      <w:lvlText w:val="o"/>
+      <w:lvlJc w:val="left"/>
+      <w:pPr>
+        <w:ind w:left="2160" w:hanging="360"/>
+      </w:pPr>
+      <w:rPr>
+        <w:rFonts w:ascii="Courier New" w:hAnsi="Courier New" w:cs="Courier New" w:hint="default"/>
+      </w:rPr>
+    </w:lvl>
+    <w:lvl w:ilvl="2" w:tplc="04150005" w:tentative="1">
+      <w:start w:val="1"/>
+      <w:numFmt w:val="bullet"/>
+      <w:lvlText w:val=""/>
+      <w:lvlJc w:val="left"/>
+      <w:pPr>
+        <w:ind w:left="2880" w:hanging="360"/>
+      </w:pPr>
+      <w:rPr>
+        <w:rFonts w:ascii="Wingdings" w:hAnsi="Wingdings" w:hint="default"/>
+      </w:rPr>
+    </w:lvl>
+    <w:lvl w:ilvl="3" w:tplc="04150001" w:tentative="1">
+      <w:start w:val="1"/>
+      <w:numFmt w:val="bullet"/>
+      <w:lvlText w:val=""/>
+      <w:lvlJc w:val="left"/>
+      <w:pPr>
+        <w:ind w:left="3600" w:hanging="360"/>
+      </w:pPr>
+      <w:rPr>
+        <w:rFonts w:ascii="Symbol" w:hAnsi="Symbol" w:hint="default"/>
+      </w:rPr>
+    </w:lvl>
+    <w:lvl w:ilvl="4" w:tplc="04150003" w:tentative="1">
+      <w:start w:val="1"/>
+      <w:numFmt w:val="bullet"/>
+      <w:lvlText w:val="o"/>
+      <w:lvlJc w:val="left"/>
+      <w:pPr>
+        <w:ind w:left="4320" w:hanging="360"/>
+      </w:pPr>
+      <w:rPr>
+        <w:rFonts w:ascii="Courier New" w:hAnsi="Courier New" w:cs="Courier New" w:hint="default"/>
+      </w:rPr>
+    </w:lvl>
+    <w:lvl w:ilvl="5" w:tplc="04150005" w:tentative="1">
+      <w:start w:val="1"/>
+      <w:numFmt w:val="bullet"/>
+      <w:lvlText w:val=""/>
+      <w:lvlJc w:val="left"/>
+      <w:pPr>
+        <w:ind w:left="5040" w:hanging="360"/>
+      </w:pPr>
+      <w:rPr>
+        <w:rFonts w:ascii="Wingdings" w:hAnsi="Wingdings" w:hint="default"/>
+      </w:rPr>
+    </w:lvl>
+    <w:lvl w:ilvl="6" w:tplc="04150001" w:tentative="1">
+      <w:start w:val="1"/>
+      <w:numFmt w:val="bullet"/>
+      <w:lvlText w:val=""/>
+      <w:lvlJc w:val="left"/>
+      <w:pPr>
+        <w:ind w:left="5760" w:hanging="360"/>
+      </w:pPr>
+      <w:rPr>
+        <w:rFonts w:ascii="Symbol" w:hAnsi="Symbol" w:hint="default"/>
+      </w:rPr>
+    </w:lvl>
+    <w:lvl w:ilvl="7" w:tplc="04150003" w:tentative="1">
+      <w:start w:val="1"/>
+      <w:numFmt w:val="bullet"/>
+      <w:lvlText w:val="o"/>
+      <w:lvlJc w:val="left"/>
+      <w:pPr>
+        <w:ind w:left="6480" w:hanging="360"/>
+      </w:pPr>
+      <w:rPr>
+        <w:rFonts w:ascii="Courier New" w:hAnsi="Courier New" w:cs="Courier New" w:hint="default"/>
+      </w:rPr>
+    </w:lvl>
+    <w:lvl w:ilvl="8" w:tplc="04150005" w:tentative="1">
+      <w:start w:val="1"/>
+      <w:numFmt w:val="bullet"/>
+      <w:lvlText w:val=""/>
+      <w:lvlJc w:val="left"/>
+      <w:pPr>
+        <w:ind w:left="7200" w:hanging="360"/>
+      </w:pPr>
+      <w:rPr>
+        <w:rFonts w:ascii="Wingdings" w:hAnsi="Wingdings" w:hint="default"/>
+      </w:rPr>
+    </w:lvl>
+  </w:abstractNum>
   <w:num w:numId="1" w16cid:durableId="1600064128">
+    <w:abstractNumId w:val="4"/>
+  </w:num>
+  <w:num w:numId="2" w16cid:durableId="421730883">
+    <w:abstractNumId w:val="1"/>
+  </w:num>
+  <w:num w:numId="3" w16cid:durableId="1793982929">
+    <w:abstractNumId w:val="5"/>
+  </w:num>
+  <w:num w:numId="4" w16cid:durableId="2055737123">
+    <w:abstractNumId w:val="6"/>
+  </w:num>
+  <w:num w:numId="5" w16cid:durableId="567881390">
     <w:abstractNumId w:val="0"/>
+  </w:num>
+  <w:num w:numId="6" w16cid:durableId="1149715274">
+    <w:abstractNumId w:val="2"/>
+  </w:num>
+  <w:num w:numId="7" w16cid:durableId="1870485020">
+    <w:abstractNumId w:val="3"/>
   </w:num>
 </w:numbering>
 </file>
@@ -1978,20 +4821,19 @@
     <w:lsdException w:name="Unresolved Mention" w:semiHidden="1" w:unhideWhenUsed="1"/>
     <w:lsdException w:name="Smart Link" w:semiHidden="1" w:unhideWhenUsed="1"/>
   </w:latentStyles>
-  <w:style w:type="paragraph" w:default="1" w:styleId="Normalny">
+  <w:style w:type="paragraph" w:default="1" w:styleId="Normal">
     <w:name w:val="Normal"/>
     <w:qFormat/>
     <w:pPr>
       <w:suppressAutoHyphens/>
     </w:pPr>
   </w:style>
-  <w:style w:type="character" w:default="1" w:styleId="Domylnaczcionkaakapitu">
+  <w:style w:type="character" w:default="1" w:styleId="DefaultParagraphFont">
     <w:name w:val="Default Paragraph Font"/>
     <w:uiPriority w:val="1"/>
-    <w:semiHidden/>
     <w:unhideWhenUsed/>
   </w:style>
-  <w:style w:type="table" w:default="1" w:styleId="Standardowy">
+  <w:style w:type="table" w:default="1" w:styleId="TableNormal">
     <w:name w:val="Normal Table"/>
     <w:uiPriority w:val="99"/>
     <w:semiHidden/>
@@ -2006,7 +4848,7 @@
       </w:tblCellMar>
     </w:tblPr>
   </w:style>
-  <w:style w:type="numbering" w:default="1" w:styleId="Bezlisty">
+  <w:style w:type="numbering" w:default="1" w:styleId="NoList">
     <w:name w:val="No List"/>
     <w:uiPriority w:val="99"/>
     <w:semiHidden/>
@@ -2014,7 +4856,7 @@
   </w:style>
   <w:style w:type="paragraph" w:customStyle="1" w:styleId="paragraph">
     <w:name w:val="paragraph"/>
-    <w:basedOn w:val="Normalny"/>
+    <w:basedOn w:val="Normal"/>
     <w:pPr>
       <w:spacing w:before="100" w:after="100" w:line="240" w:lineRule="auto"/>
     </w:pPr>
@@ -2028,27 +4870,66 @@
   </w:style>
   <w:style w:type="character" w:customStyle="1" w:styleId="wacimagecontainer">
     <w:name w:val="wacimagecontainer"/>
-    <w:basedOn w:val="Domylnaczcionkaakapitu"/>
+    <w:basedOn w:val="DefaultParagraphFont"/>
   </w:style>
   <w:style w:type="character" w:customStyle="1" w:styleId="normaltextrun">
     <w:name w:val="normaltextrun"/>
-    <w:basedOn w:val="Domylnaczcionkaakapitu"/>
+    <w:basedOn w:val="DefaultParagraphFont"/>
   </w:style>
   <w:style w:type="character" w:customStyle="1" w:styleId="scxw208691776">
     <w:name w:val="scxw208691776"/>
-    <w:basedOn w:val="Domylnaczcionkaakapitu"/>
+    <w:basedOn w:val="DefaultParagraphFont"/>
   </w:style>
   <w:style w:type="character" w:customStyle="1" w:styleId="eop">
     <w:name w:val="eop"/>
-    <w:basedOn w:val="Domylnaczcionkaakapitu"/>
+    <w:basedOn w:val="DefaultParagraphFont"/>
   </w:style>
-  <w:style w:type="paragraph" w:styleId="Akapitzlist">
+  <w:style w:type="paragraph" w:styleId="ListParagraph">
     <w:name w:val="List Paragraph"/>
-    <w:basedOn w:val="Normalny"/>
+    <w:basedOn w:val="Normal"/>
     <w:pPr>
       <w:ind w:left="720"/>
       <w:contextualSpacing/>
     </w:pPr>
+  </w:style>
+  <w:style w:type="paragraph" w:styleId="NormalWeb">
+    <w:name w:val="Normal (Web)"/>
+    <w:basedOn w:val="Normal"/>
+    <w:uiPriority w:val="99"/>
+    <w:semiHidden/>
+    <w:unhideWhenUsed/>
+    <w:rsid w:val="002433EA"/>
+    <w:pPr>
+      <w:suppressAutoHyphens w:val="0"/>
+      <w:autoSpaceDN/>
+      <w:spacing w:before="100" w:beforeAutospacing="1" w:after="100" w:afterAutospacing="1" w:line="240" w:lineRule="auto"/>
+    </w:pPr>
+    <w:rPr>
+      <w:rFonts w:ascii="Times New Roman" w:eastAsia="Times New Roman" w:hAnsi="Times New Roman"/>
+      <w:kern w:val="0"/>
+      <w:sz w:val="24"/>
+      <w:szCs w:val="24"/>
+      <w:lang w:eastAsia="pl-PL"/>
+    </w:rPr>
+  </w:style>
+  <w:style w:type="table" w:styleId="TableGrid">
+    <w:name w:val="Table Grid"/>
+    <w:basedOn w:val="TableNormal"/>
+    <w:uiPriority w:val="39"/>
+    <w:rsid w:val="00CA32B4"/>
+    <w:pPr>
+      <w:spacing w:after="0" w:line="240" w:lineRule="auto"/>
+    </w:pPr>
+    <w:tblPr>
+      <w:tblBorders>
+        <w:top w:val="single" w:sz="4" w:space="0" w:color="auto"/>
+        <w:left w:val="single" w:sz="4" w:space="0" w:color="auto"/>
+        <w:bottom w:val="single" w:sz="4" w:space="0" w:color="auto"/>
+        <w:right w:val="single" w:sz="4" w:space="0" w:color="auto"/>
+        <w:insideH w:val="single" w:sz="4" w:space="0" w:color="auto"/>
+        <w:insideV w:val="single" w:sz="4" w:space="0" w:color="auto"/>
+      </w:tblBorders>
+    </w:tblPr>
   </w:style>
 </w:styles>
 </file>
@@ -2355,6 +5236,15 @@
 </file>
 
 <file path=customXml/item2.xml><?xml version="1.0" encoding="utf-8"?>
+<?mso-contentType ?>
+<FormTemplates xmlns="http://schemas.microsoft.com/sharepoint/v3/contenttype/forms">
+  <Display>DocumentLibraryForm</Display>
+  <Edit>DocumentLibraryForm</Edit>
+  <New>DocumentLibraryForm</New>
+</FormTemplates>
+</file>
+
+<file path=customXml/item3.xml><?xml version="1.0" encoding="utf-8"?>
 <ct:contentTypeSchema xmlns:ct="http://schemas.microsoft.com/office/2006/metadata/contentType" xmlns:ma="http://schemas.microsoft.com/office/2006/metadata/properties/metaAttributes" ct:_="" ma:_="" ma:contentTypeName="Document" ma:contentTypeID="0x010100533D902163C2EE499F45E7BEBAAE1BE2" ma:contentTypeVersion="3" ma:contentTypeDescription="Create a new document." ma:contentTypeScope="" ma:versionID="b70ff485f3c8d39237b02384eb5f98ab">
   <xsd:schema xmlns:xsd="http://www.w3.org/2001/XMLSchema" xmlns:xs="http://www.w3.org/2001/XMLSchema" xmlns:p="http://schemas.microsoft.com/office/2006/metadata/properties" xmlns:ns2="6e325981-ad39-4020-ad04-741b59d64ce0" targetNamespace="http://schemas.microsoft.com/office/2006/metadata/properties" ma:root="true" ma:fieldsID="ace67eed8828994d5e1c6625903ac59b" ns2:_="">
     <xsd:import namespace="6e325981-ad39-4020-ad04-741b59d64ce0"/>
@@ -2492,15 +5382,6 @@
 </ct:contentTypeSchema>
 </file>
 
-<file path=customXml/item3.xml><?xml version="1.0" encoding="utf-8"?>
-<?mso-contentType ?>
-<FormTemplates xmlns="http://schemas.microsoft.com/sharepoint/v3/contenttype/forms">
-  <Display>DocumentLibraryForm</Display>
-  <Edit>DocumentLibraryForm</Edit>
-  <New>DocumentLibraryForm</New>
-</FormTemplates>
-</file>
-
 <file path=customXml/itemProps1.xml><?xml version="1.0" encoding="utf-8"?>
 <ds:datastoreItem xmlns:ds="http://schemas.openxmlformats.org/officeDocument/2006/customXml" ds:itemID="{6D968B5B-3DE4-4030-8A74-CCF5538EBBDD}">
   <ds:schemaRefs>
@@ -2511,6 +5392,14 @@
 </file>
 
 <file path=customXml/itemProps2.xml><?xml version="1.0" encoding="utf-8"?>
+<ds:datastoreItem xmlns:ds="http://schemas.openxmlformats.org/officeDocument/2006/customXml" ds:itemID="{311A0470-67D4-4A31-B705-0CD2A072444B}">
+  <ds:schemaRefs>
+    <ds:schemaRef ds:uri="http://schemas.microsoft.com/sharepoint/v3/contenttype/forms"/>
+  </ds:schemaRefs>
+</ds:datastoreItem>
+</file>
+
+<file path=customXml/itemProps3.xml><?xml version="1.0" encoding="utf-8"?>
 <ds:datastoreItem xmlns:ds="http://schemas.openxmlformats.org/officeDocument/2006/customXml" ds:itemID="{360C8011-743B-423F-BDA1-7E6F0BE2B5A1}">
   <ds:schemaRefs>
     <ds:schemaRef ds:uri="http://schemas.microsoft.com/office/2006/metadata/contentType"/>
@@ -2526,12 +5415,4 @@
     <ds:schemaRef ds:uri="http://schemas.microsoft.com/internal/obd"/>
   </ds:schemaRefs>
 </ds:datastoreItem>
-</file>
-
-<file path=customXml/itemProps3.xml><?xml version="1.0" encoding="utf-8"?>
-<ds:datastoreItem xmlns:ds="http://schemas.openxmlformats.org/officeDocument/2006/customXml" ds:itemID="{311A0470-67D4-4A31-B705-0CD2A072444B}">
-  <ds:schemaRefs>
-    <ds:schemaRef ds:uri="http://schemas.microsoft.com/sharepoint/v3/contenttype/forms"/>
-  </ds:schemaRefs>
-</ds:datastoreItem>
 </file>
</xml_diff>